<commit_message>
Optiona Appraisal. IOS or Android
</commit_message>
<xml_diff>
--- a/business rules rough.docx
+++ b/business rules rough.docx
@@ -1,7 +1,368 @@
 
 <file path=word/document.xml><?xml version="1.0" encoding="utf-8"?>
-<w:document xmlns:wpc="http://schemas.microsoft.com/office/word/2010/wordprocessingCanvas" xmlns:cx="http://schemas.microsoft.com/office/drawing/2014/chartex" xmlns:cx1="http://schemas.microsoft.com/office/drawing/2015/9/8/chartex" xmlns:mc="http://schemas.openxmlformats.org/markup-compatibility/2006" xmlns:o="urn:schemas-microsoft-com:office:office" xmlns:r="http://schemas.openxmlformats.org/officeDocument/2006/relationships" xmlns:m="http://schemas.openxmlformats.org/officeDocument/2006/math" xmlns:v="urn:schemas-microsoft-com:vml" xmlns:wp14="http://schemas.microsoft.com/office/word/2010/wordprocessingDrawing" xmlns:wp="http://schemas.openxmlformats.org/drawingml/2006/wordprocessingDrawing" xmlns:w10="urn:schemas-microsoft-com:office:word" xmlns:w="http://schemas.openxmlformats.org/wordprocessingml/2006/main" xmlns:w14="http://schemas.microsoft.com/office/word/2010/wordml" xmlns:w15="http://schemas.microsoft.com/office/word/2012/wordml" xmlns:w16se="http://schemas.microsoft.com/office/word/2015/wordml/symex" xmlns:wpg="http://schemas.microsoft.com/office/word/2010/wordprocessingGroup" xmlns:wpi="http://schemas.microsoft.com/office/word/2010/wordprocessingInk" xmlns:wne="http://schemas.microsoft.com/office/word/2006/wordml" xmlns:wps="http://schemas.microsoft.com/office/word/2010/wordprocessingShape" mc:Ignorable="w14 w15 w16se wp14">
+<w:document xmlns:wpc="http://schemas.microsoft.com/office/word/2010/wordprocessingCanvas" xmlns:mc="http://schemas.openxmlformats.org/markup-compatibility/2006" xmlns:o="urn:schemas-microsoft-com:office:office" xmlns:r="http://schemas.openxmlformats.org/officeDocument/2006/relationships" xmlns:m="http://schemas.openxmlformats.org/officeDocument/2006/math" xmlns:v="urn:schemas-microsoft-com:vml" xmlns:wp14="http://schemas.microsoft.com/office/word/2010/wordprocessingDrawing" xmlns:wp="http://schemas.openxmlformats.org/drawingml/2006/wordprocessingDrawing" xmlns:w10="urn:schemas-microsoft-com:office:word" xmlns:w="http://schemas.openxmlformats.org/wordprocessingml/2006/main" xmlns:w14="http://schemas.microsoft.com/office/word/2010/wordml" xmlns:wpg="http://schemas.microsoft.com/office/word/2010/wordprocessingGroup" xmlns:wpi="http://schemas.microsoft.com/office/word/2010/wordprocessingInk" xmlns:wne="http://schemas.microsoft.com/office/word/2006/wordml" xmlns:wps="http://schemas.microsoft.com/office/word/2010/wordprocessingShape" mc:Ignorable="w14 wp14">
   <w:body>
+    <w:p>
+      <w:r>
+        <w:t>Options appraisal</w:t>
+      </w:r>
+    </w:p>
+    <w:p>
+      <w:pPr>
+        <w:rPr>
+          <w:sz w:val="24"/>
+          <w:szCs w:val="24"/>
+        </w:rPr>
+      </w:pPr>
+      <w:r>
+        <w:t xml:space="preserve">During the development of the </w:t>
+      </w:r>
+      <w:proofErr w:type="spellStart"/>
+      <w:r>
+        <w:rPr>
+          <w:sz w:val="24"/>
+          <w:szCs w:val="24"/>
+        </w:rPr>
+        <w:t>WeSellCC</w:t>
+      </w:r>
+      <w:proofErr w:type="spellEnd"/>
+      <w:r>
+        <w:rPr>
+          <w:sz w:val="24"/>
+          <w:szCs w:val="24"/>
+        </w:rPr>
+        <w:t xml:space="preserve"> website and mobile app development the choice between IOS and Android app development was </w:t>
+      </w:r>
+      <w:proofErr w:type="spellStart"/>
+      <w:r>
+        <w:rPr>
+          <w:sz w:val="24"/>
+          <w:szCs w:val="24"/>
+        </w:rPr>
+        <w:t>thouroughly</w:t>
+      </w:r>
+      <w:proofErr w:type="spellEnd"/>
+      <w:r>
+        <w:rPr>
+          <w:sz w:val="24"/>
+          <w:szCs w:val="24"/>
+        </w:rPr>
+        <w:t xml:space="preserve"> debated. The choice of creating an Android based application was the optimal choice after researching the pros and cons between IOS and Android. </w:t>
+      </w:r>
+    </w:p>
+    <w:p>
+      <w:pPr>
+        <w:rPr>
+          <w:sz w:val="24"/>
+          <w:szCs w:val="24"/>
+        </w:rPr>
+      </w:pPr>
+      <w:r>
+        <w:rPr>
+          <w:sz w:val="24"/>
+          <w:szCs w:val="24"/>
+        </w:rPr>
+        <w:t xml:space="preserve">Android application development is easily accessible in terms of the distribution and getting started. Both Android and IOS offer many options with a lot of support documentation but consideration into time </w:t>
+      </w:r>
+      <w:r>
+        <w:rPr>
+          <w:sz w:val="24"/>
+          <w:szCs w:val="24"/>
+        </w:rPr>
+        <w:t>and cost</w:t>
+      </w:r>
+      <w:r>
+        <w:rPr>
+          <w:sz w:val="24"/>
+          <w:szCs w:val="24"/>
+        </w:rPr>
+        <w:t xml:space="preserve"> planning played a big </w:t>
+      </w:r>
+      <w:proofErr w:type="spellStart"/>
+      <w:r>
+        <w:rPr>
+          <w:sz w:val="24"/>
+          <w:szCs w:val="24"/>
+        </w:rPr>
+        <w:t>roll</w:t>
+      </w:r>
+      <w:proofErr w:type="spellEnd"/>
+      <w:r>
+        <w:rPr>
+          <w:sz w:val="24"/>
+          <w:szCs w:val="24"/>
+        </w:rPr>
+        <w:t xml:space="preserve"> in the app development process.</w:t>
+      </w:r>
+    </w:p>
+    <w:p>
+      <w:pPr>
+        <w:rPr>
+          <w:sz w:val="24"/>
+          <w:szCs w:val="24"/>
+          <w:u w:val="single"/>
+        </w:rPr>
+      </w:pPr>
+      <w:r>
+        <w:rPr>
+          <w:sz w:val="24"/>
+          <w:szCs w:val="24"/>
+          <w:u w:val="single"/>
+        </w:rPr>
+        <w:t>Development</w:t>
+      </w:r>
+    </w:p>
+    <w:p>
+      <w:r>
+        <w:t xml:space="preserve">In order to develop IOS </w:t>
+      </w:r>
+      <w:proofErr w:type="gramStart"/>
+      <w:r>
+        <w:t>applications there exists</w:t>
+      </w:r>
+      <w:proofErr w:type="gramEnd"/>
+      <w:r>
+        <w:t xml:space="preserve"> barriers such as when using </w:t>
+      </w:r>
+      <w:proofErr w:type="spellStart"/>
+      <w:r>
+        <w:t>Xcode</w:t>
+      </w:r>
+      <w:proofErr w:type="spellEnd"/>
+      <w:r>
+        <w:t xml:space="preserve"> to develop an application one has to learn and understand example Swift programming language and therefore also Cocoa Touch including IOS SDK. </w:t>
+      </w:r>
+      <w:proofErr w:type="spellStart"/>
+      <w:r>
+        <w:t>Hardaware</w:t>
+      </w:r>
+      <w:proofErr w:type="spellEnd"/>
+      <w:r>
+        <w:t xml:space="preserve"> barriers include the use of only Mac, iPhone or </w:t>
+      </w:r>
+      <w:proofErr w:type="spellStart"/>
+      <w:r>
+        <w:t>iPad</w:t>
+      </w:r>
+      <w:proofErr w:type="spellEnd"/>
+      <w:r>
+        <w:t xml:space="preserve"> increasing initial investment costs. </w:t>
+      </w:r>
+    </w:p>
+    <w:p>
+      <w:r>
+        <w:t xml:space="preserve">For Android development we used Android Studio which includes programming in java and using Android SDK which is an advantage for the development team who are more experienced in these </w:t>
+      </w:r>
+      <w:proofErr w:type="spellStart"/>
+      <w:r>
+        <w:t>progrsmming</w:t>
+      </w:r>
+      <w:proofErr w:type="spellEnd"/>
+      <w:r>
+        <w:t xml:space="preserve"> </w:t>
+      </w:r>
+      <w:proofErr w:type="spellStart"/>
+      <w:r>
+        <w:t>lsnguages</w:t>
+      </w:r>
+      <w:proofErr w:type="spellEnd"/>
+      <w:r>
+        <w:t xml:space="preserve">. Android </w:t>
+      </w:r>
+      <w:r>
+        <w:t>Studio can be used on IOS and Microsoft computers making it easier.</w:t>
+      </w:r>
+    </w:p>
+    <w:p>
+      <w:pPr>
+        <w:rPr>
+          <w:u w:val="single"/>
+        </w:rPr>
+      </w:pPr>
+      <w:r>
+        <w:rPr>
+          <w:u w:val="single"/>
+        </w:rPr>
+        <w:t>Design</w:t>
+      </w:r>
+    </w:p>
+    <w:p>
+      <w:r>
+        <w:t>For design purposes</w:t>
+      </w:r>
+      <w:r>
+        <w:t xml:space="preserve"> Google provides easy and clear guidelines in the design process which gives more guidance and information documents for the design process. </w:t>
+      </w:r>
+    </w:p>
+    <w:p>
+      <w:pPr>
+        <w:rPr>
+          <w:u w:val="single"/>
+        </w:rPr>
+      </w:pPr>
+      <w:r>
+        <w:rPr>
+          <w:u w:val="single"/>
+        </w:rPr>
+        <w:t>Fragmentation</w:t>
+      </w:r>
+    </w:p>
+    <w:p>
+      <w:r>
+        <w:t>With so many Android devices on the market with multiple software versions the issue of compatibility is always</w:t>
+      </w:r>
+      <w:r>
+        <w:t xml:space="preserve"> an </w:t>
+      </w:r>
+      <w:proofErr w:type="spellStart"/>
+      <w:r>
+        <w:t>ongoing</w:t>
+      </w:r>
+      <w:proofErr w:type="spellEnd"/>
+      <w:r>
+        <w:t xml:space="preserve"> struggle. This means </w:t>
+      </w:r>
+      <w:proofErr w:type="spellStart"/>
+      <w:r>
+        <w:t>uograding</w:t>
+      </w:r>
+      <w:proofErr w:type="spellEnd"/>
+      <w:r>
+        <w:t xml:space="preserve"> or making future changes to the application has to be </w:t>
+      </w:r>
+      <w:proofErr w:type="spellStart"/>
+      <w:r>
+        <w:t>thourougly</w:t>
+      </w:r>
+      <w:proofErr w:type="spellEnd"/>
+      <w:r>
+        <w:t xml:space="preserve"> investigated to analyse the potential risk of users not being able to run the application on older devices. While Android and its many devices and software versions </w:t>
+      </w:r>
+      <w:proofErr w:type="gramStart"/>
+      <w:r>
+        <w:t>is</w:t>
+      </w:r>
+      <w:proofErr w:type="gramEnd"/>
+      <w:r>
+        <w:t xml:space="preserve"> a concern for compatibility it also allows for a greater range of hardware devices capable of running the application. </w:t>
+      </w:r>
+    </w:p>
+    <w:p/>
+    <w:p>
+      <w:bookmarkStart w:id="0" w:name="_GoBack"/>
+      <w:r>
+        <w:rPr>
+          <w:noProof/>
+          <w:lang w:eastAsia="en-ZA"/>
+        </w:rPr>
+        <w:drawing>
+          <wp:inline distT="0" distB="0" distL="0" distR="0" wp14:anchorId="7DD1293D" wp14:editId="06DF47D4">
+            <wp:extent cx="5731510" cy="2096043"/>
+            <wp:effectExtent l="0" t="0" r="2540" b="0"/>
+            <wp:docPr id="3" name="Picture 3"/>
+            <wp:cNvGraphicFramePr>
+              <a:graphicFrameLocks xmlns:a="http://schemas.openxmlformats.org/drawingml/2006/main" noChangeAspect="1"/>
+            </wp:cNvGraphicFramePr>
+            <a:graphic xmlns:a="http://schemas.openxmlformats.org/drawingml/2006/main">
+              <a:graphicData uri="http://schemas.openxmlformats.org/drawingml/2006/picture">
+                <pic:pic xmlns:pic="http://schemas.openxmlformats.org/drawingml/2006/picture">
+                  <pic:nvPicPr>
+                    <pic:cNvPr id="0" name=""/>
+                    <pic:cNvPicPr/>
+                  </pic:nvPicPr>
+                  <pic:blipFill>
+                    <a:blip r:embed="rId9"/>
+                    <a:stretch>
+                      <a:fillRect/>
+                    </a:stretch>
+                  </pic:blipFill>
+                  <pic:spPr>
+                    <a:xfrm>
+                      <a:off x="0" y="0"/>
+                      <a:ext cx="5731510" cy="2096043"/>
+                    </a:xfrm>
+                    <a:prstGeom prst="rect">
+                      <a:avLst/>
+                    </a:prstGeom>
+                  </pic:spPr>
+                </pic:pic>
+              </a:graphicData>
+            </a:graphic>
+          </wp:inline>
+        </w:drawing>
+      </w:r>
+      <w:bookmarkEnd w:id="0"/>
+    </w:p>
+    <w:p/>
+    <w:p>
+      <w:pPr>
+        <w:rPr>
+          <w:u w:val="single"/>
+        </w:rPr>
+      </w:pPr>
+      <w:r>
+        <w:rPr>
+          <w:u w:val="single"/>
+        </w:rPr>
+        <w:lastRenderedPageBreak/>
+        <w:t>Publishing</w:t>
+      </w:r>
+    </w:p>
+    <w:p>
+      <w:r>
+        <w:t xml:space="preserve">Android offers a great advantage with its open nature allowing for more </w:t>
+      </w:r>
+      <w:proofErr w:type="spellStart"/>
+      <w:r>
+        <w:t>custamization</w:t>
+      </w:r>
+      <w:proofErr w:type="spellEnd"/>
+      <w:r>
+        <w:t xml:space="preserve"> options and is </w:t>
+      </w:r>
+      <w:r>
+        <w:t xml:space="preserve">less strict on the submission of </w:t>
+      </w:r>
+      <w:proofErr w:type="gramStart"/>
+      <w:r>
+        <w:t>developers</w:t>
+      </w:r>
+      <w:proofErr w:type="gramEnd"/>
+      <w:r>
+        <w:t xml:space="preserve"> applications. This creates a more free developing style allowing for the development of a unique and </w:t>
+      </w:r>
+      <w:proofErr w:type="spellStart"/>
+      <w:r>
+        <w:t>crative</w:t>
+      </w:r>
+      <w:proofErr w:type="spellEnd"/>
+      <w:r>
+        <w:t xml:space="preserve"> application design.</w:t>
+      </w:r>
+    </w:p>
+    <w:p>
+      <w:proofErr w:type="spellStart"/>
+      <w:r>
+        <w:t>Andriod</w:t>
+      </w:r>
+      <w:proofErr w:type="spellEnd"/>
+      <w:r>
+        <w:t xml:space="preserve"> publishing requires signup and a once off fee </w:t>
+      </w:r>
+      <w:r>
+        <w:t xml:space="preserve">and the upload of the APK while on the other hand IOS requires recurring annual payment and </w:t>
+      </w:r>
+      <w:proofErr w:type="spellStart"/>
+      <w:r>
+        <w:t>undergoed</w:t>
+      </w:r>
+      <w:proofErr w:type="spellEnd"/>
+      <w:r>
+        <w:t xml:space="preserve"> a strict submission proses compared to Android apps.  This could mean multiple rejections and more time spent on the project.</w:t>
+      </w:r>
+    </w:p>
+    <w:p/>
+    <w:p/>
     <w:p>
       <w:r>
         <w:t xml:space="preserve">Key assumptions and dependencies </w:t>
@@ -33,8 +394,13 @@
           <w:numId w:val="1"/>
         </w:numPr>
       </w:pPr>
-      <w:r>
-        <w:t xml:space="preserve">Acess to internet and smart devices to access ecommerce sites and applications. </w:t>
+      <w:proofErr w:type="spellStart"/>
+      <w:r>
+        <w:t>Acess</w:t>
+      </w:r>
+      <w:proofErr w:type="spellEnd"/>
+      <w:r>
+        <w:t xml:space="preserve"> to internet and smart devices to access ecommerce sites and applications. </w:t>
       </w:r>
     </w:p>
     <w:p>
@@ -62,8 +428,21 @@
           <w:numId w:val="1"/>
         </w:numPr>
       </w:pPr>
-      <w:r>
-        <w:t>Returns  will be minimised through good put togwther products.</w:t>
+      <w:proofErr w:type="gramStart"/>
+      <w:r>
+        <w:t>Returns  will</w:t>
+      </w:r>
+      <w:proofErr w:type="gramEnd"/>
+      <w:r>
+        <w:t xml:space="preserve"> be minimised through good put </w:t>
+      </w:r>
+      <w:proofErr w:type="spellStart"/>
+      <w:r>
+        <w:t>togwther</w:t>
+      </w:r>
+      <w:proofErr w:type="spellEnd"/>
+      <w:r>
+        <w:t xml:space="preserve"> products.</w:t>
       </w:r>
     </w:p>
     <w:p>
@@ -79,8 +458,21 @@
           <w:numId w:val="1"/>
         </w:numPr>
       </w:pPr>
-      <w:r>
-        <w:t>Webservices and applications will be steady to insure that theres no interruptions which will cause loss of potential sales.</w:t>
+      <w:proofErr w:type="spellStart"/>
+      <w:r>
+        <w:t>Webservices</w:t>
+      </w:r>
+      <w:proofErr w:type="spellEnd"/>
+      <w:r>
+        <w:t xml:space="preserve"> and applications will be steady to insure that </w:t>
+      </w:r>
+      <w:proofErr w:type="spellStart"/>
+      <w:r>
+        <w:t>theres</w:t>
+      </w:r>
+      <w:proofErr w:type="spellEnd"/>
+      <w:r>
+        <w:t xml:space="preserve"> no interruptions which will cause loss of potential sales.</w:t>
       </w:r>
     </w:p>
     <w:p>
@@ -92,7 +484,15 @@
         </w:numPr>
       </w:pPr>
       <w:r>
-        <w:t xml:space="preserve">The system will be coss effective overall </w:t>
+        <w:t xml:space="preserve">The system will be </w:t>
+      </w:r>
+      <w:proofErr w:type="spellStart"/>
+      <w:r>
+        <w:t>coss</w:t>
+      </w:r>
+      <w:proofErr w:type="spellEnd"/>
+      <w:r>
+        <w:t xml:space="preserve"> effective overall </w:t>
       </w:r>
       <w:r>
         <w:t>during development, implementation, maintenance etc.</w:t>
@@ -111,8 +511,13 @@
           <w:numId w:val="1"/>
         </w:numPr>
       </w:pPr>
-      <w:r>
-        <w:t>Safe and secure database and payment methods is necessity.</w:t>
+      <w:proofErr w:type="gramStart"/>
+      <w:r>
+        <w:t>Safe and secure database and payment methods is</w:t>
+      </w:r>
+      <w:proofErr w:type="gramEnd"/>
+      <w:r>
+        <w:t xml:space="preserve"> necessity.</w:t>
       </w:r>
     </w:p>
     <w:p>
@@ -146,7 +551,15 @@
         </w:numPr>
       </w:pPr>
       <w:r>
-        <w:t>There will always be supplier of goods to ensure products at all times and enough supply to fill the demand.</w:t>
+        <w:t xml:space="preserve">There will always be supplier of goods to ensure products at all times and enough supply to </w:t>
+      </w:r>
+      <w:proofErr w:type="gramStart"/>
+      <w:r>
+        <w:t>fill</w:t>
+      </w:r>
+      <w:proofErr w:type="gramEnd"/>
+      <w:r>
+        <w:t xml:space="preserve"> the demand.</w:t>
       </w:r>
     </w:p>
     <w:p>
@@ -185,7 +598,7 @@
       <w:r>
         <w:rPr>
           <w:noProof/>
-          <w:lang w:val="en-US"/>
+          <w:lang w:eastAsia="en-ZA"/>
         </w:rPr>
         <w:drawing>
           <wp:anchor distT="0" distB="0" distL="114300" distR="114300" simplePos="0" relativeHeight="251632640" behindDoc="0" locked="0" layoutInCell="1" allowOverlap="1">
@@ -219,7 +632,7 @@
                     <pic:cNvPicPr/>
                   </pic:nvPicPr>
                   <pic:blipFill>
-                    <a:blip r:embed="rId8">
+                    <a:blip r:embed="rId10">
                       <a:extLst>
                         <a:ext uri="{28A0092B-C50C-407E-A947-70E740481C1C}">
                           <a14:useLocalDpi xmlns:a14="http://schemas.microsoft.com/office/drawing/2010/main" val="0"/>
@@ -270,7 +683,7 @@
       <w:r>
         <w:rPr>
           <w:noProof/>
-          <w:lang w:val="en-US"/>
+          <w:lang w:eastAsia="en-ZA"/>
         </w:rPr>
         <w:drawing>
           <wp:anchor distT="0" distB="0" distL="114300" distR="114300" simplePos="0" relativeHeight="251641856" behindDoc="0" locked="0" layoutInCell="1" allowOverlap="1" wp14:anchorId="5A4311AD" wp14:editId="5A09F615">
@@ -304,7 +717,7 @@
                     <pic:cNvPicPr/>
                   </pic:nvPicPr>
                   <pic:blipFill>
-                    <a:blip r:embed="rId9">
+                    <a:blip r:embed="rId11">
                       <a:extLst>
                         <a:ext uri="{28A0092B-C50C-407E-A947-70E740481C1C}">
                           <a14:useLocalDpi xmlns:a14="http://schemas.microsoft.com/office/drawing/2010/main" val="0"/>
@@ -350,7 +763,7 @@
       <w:r>
         <w:rPr>
           <w:noProof/>
-          <w:lang w:val="en-US"/>
+          <w:lang w:eastAsia="en-ZA"/>
         </w:rPr>
         <w:drawing>
           <wp:anchor distT="0" distB="0" distL="114300" distR="114300" simplePos="0" relativeHeight="251688960" behindDoc="0" locked="0" layoutInCell="1" allowOverlap="1" wp14:anchorId="5EEED283" wp14:editId="0B0EE02F">
@@ -384,7 +797,7 @@
                     <pic:cNvPicPr/>
                   </pic:nvPicPr>
                   <pic:blipFill>
-                    <a:blip r:embed="rId10">
+                    <a:blip r:embed="rId12">
                       <a:extLst>
                         <a:ext uri="{28A0092B-C50C-407E-A947-70E740481C1C}">
                           <a14:useLocalDpi xmlns:a14="http://schemas.microsoft.com/office/drawing/2010/main" val="0"/>
@@ -615,15 +1028,7 @@
           <w:color w:val="000000"/>
           <w:lang w:val="en-US"/>
         </w:rPr>
-        <w:t xml:space="preserve"> </w:t>
-      </w:r>
-      <w:r>
-        <w:rPr>
-          <w:rFonts w:ascii="Calibri" w:eastAsia="Times New Roman" w:hAnsi="Calibri" w:cs="Calibri"/>
-          <w:color w:val="000000"/>
-          <w:lang w:val="en-US"/>
-        </w:rPr>
-        <w:t>Depreciation</w:t>
+        <w:t xml:space="preserve"> Depreciation</w:t>
       </w:r>
       <w:r>
         <w:rPr>
@@ -655,15 +1060,7 @@
           <w:color w:val="000000"/>
           <w:lang w:val="en-US"/>
         </w:rPr>
-        <w:t xml:space="preserve"> </w:t>
-      </w:r>
-      <w:r>
-        <w:rPr>
-          <w:rFonts w:ascii="Calibri" w:eastAsia="Times New Roman" w:hAnsi="Calibri" w:cs="Calibri"/>
-          <w:color w:val="000000"/>
-          <w:lang w:val="en-US"/>
-        </w:rPr>
-        <w:t>Utilities</w:t>
+        <w:t xml:space="preserve"> Utilities</w:t>
       </w:r>
       <w:r>
         <w:rPr>
@@ -679,15 +1076,7 @@
           <w:color w:val="000000"/>
           <w:lang w:val="en-US"/>
         </w:rPr>
-        <w:t xml:space="preserve"> </w:t>
-      </w:r>
-      <w:r>
-        <w:rPr>
-          <w:rFonts w:ascii="Calibri" w:eastAsia="Times New Roman" w:hAnsi="Calibri" w:cs="Calibri"/>
-          <w:color w:val="000000"/>
-          <w:lang w:val="en-US"/>
-        </w:rPr>
-        <w:t>Insurance</w:t>
+        <w:t xml:space="preserve"> Insurance</w:t>
       </w:r>
       <w:r>
         <w:rPr>
@@ -703,15 +1092,7 @@
           <w:color w:val="000000"/>
           <w:lang w:val="en-US"/>
         </w:rPr>
-        <w:t xml:space="preserve"> </w:t>
-      </w:r>
-      <w:r>
-        <w:rPr>
-          <w:rFonts w:ascii="Calibri" w:eastAsia="Times New Roman" w:hAnsi="Calibri" w:cs="Calibri"/>
-          <w:color w:val="000000"/>
-          <w:lang w:val="en-US"/>
-        </w:rPr>
-        <w:t>Rent</w:t>
+        <w:t xml:space="preserve"> Rent</w:t>
       </w:r>
       <w:r>
         <w:rPr>
@@ -760,7 +1141,7 @@
       <w:r>
         <w:rPr>
           <w:noProof/>
-          <w:lang w:val="en-US"/>
+          <w:lang w:eastAsia="en-ZA"/>
         </w:rPr>
         <w:drawing>
           <wp:anchor distT="0" distB="0" distL="114300" distR="114300" simplePos="0" relativeHeight="251662848" behindDoc="0" locked="0" layoutInCell="1" allowOverlap="1" wp14:anchorId="48F02038" wp14:editId="3F10F051">
@@ -794,7 +1175,7 @@
                     <pic:cNvPicPr/>
                   </pic:nvPicPr>
                   <pic:blipFill>
-                    <a:blip r:embed="rId11">
+                    <a:blip r:embed="rId13">
                       <a:extLst>
                         <a:ext uri="{28A0092B-C50C-407E-A947-70E740481C1C}">
                           <a14:useLocalDpi xmlns:a14="http://schemas.microsoft.com/office/drawing/2010/main" val="0"/>
@@ -830,7 +1211,15 @@
         <w:t>Profit</w:t>
       </w:r>
       <w:r>
-        <w:t xml:space="preserve"> Before Taxes and Interest</w:t>
+        <w:t xml:space="preserve"> </w:t>
+      </w:r>
+      <w:proofErr w:type="gramStart"/>
+      <w:r>
+        <w:t>Before</w:t>
+      </w:r>
+      <w:proofErr w:type="gramEnd"/>
+      <w:r>
+        <w:t xml:space="preserve"> Taxes and Interest</w:t>
       </w:r>
       <w:r>
         <w:t xml:space="preserve"> = </w:t>
@@ -844,7 +1233,7 @@
       <w:r>
         <w:rPr>
           <w:noProof/>
-          <w:lang w:val="en-US"/>
+          <w:lang w:eastAsia="en-ZA"/>
         </w:rPr>
         <w:drawing>
           <wp:anchor distT="0" distB="0" distL="114300" distR="114300" simplePos="0" relativeHeight="251653632" behindDoc="0" locked="0" layoutInCell="1" allowOverlap="1" wp14:anchorId="4854B0FA" wp14:editId="74164D8B">
@@ -878,7 +1267,7 @@
                     <pic:cNvPicPr/>
                   </pic:nvPicPr>
                   <pic:blipFill>
-                    <a:blip r:embed="rId12">
+                    <a:blip r:embed="rId14">
                       <a:extLst>
                         <a:ext uri="{28A0092B-C50C-407E-A947-70E740481C1C}">
                           <a14:useLocalDpi xmlns:a14="http://schemas.microsoft.com/office/drawing/2010/main" val="0"/>
@@ -1077,7 +1466,7 @@
       <w:r>
         <w:rPr>
           <w:noProof/>
-          <w:lang w:val="en-US"/>
+          <w:lang w:eastAsia="en-ZA"/>
         </w:rPr>
         <w:drawing>
           <wp:anchor distT="0" distB="0" distL="114300" distR="114300" simplePos="0" relativeHeight="251652608" behindDoc="0" locked="0" layoutInCell="1" allowOverlap="1" wp14:anchorId="3E06D15A" wp14:editId="269A4C01">
@@ -1111,7 +1500,7 @@
                     <pic:cNvPicPr/>
                   </pic:nvPicPr>
                   <pic:blipFill>
-                    <a:blip r:embed="rId13">
+                    <a:blip r:embed="rId15">
                       <a:extLst>
                         <a:ext uri="{28A0092B-C50C-407E-A947-70E740481C1C}">
                           <a14:useLocalDpi xmlns:a14="http://schemas.microsoft.com/office/drawing/2010/main" val="0"/>
@@ -1155,10 +1544,7 @@
     </w:p>
     <w:p>
       <w:r>
-        <w:t xml:space="preserve">Subtotal Spent on Operations </w:t>
-      </w:r>
-      <w:r>
-        <w:t>= Cash Spending + Bill Payments</w:t>
+        <w:t>Subtotal Spent on Operations = Cash Spending + Bill Payments</w:t>
       </w:r>
     </w:p>
     <w:p>
@@ -1236,15 +1622,7 @@
           <w:color w:val="000000"/>
           <w:lang w:val="en-US"/>
         </w:rPr>
-        <w:t xml:space="preserve"> </w:t>
-      </w:r>
-      <w:r>
-        <w:rPr>
-          <w:rFonts w:ascii="Calibri" w:eastAsia="Times New Roman" w:hAnsi="Calibri" w:cs="Calibri"/>
-          <w:color w:val="000000"/>
-          <w:lang w:val="en-US"/>
-        </w:rPr>
-        <w:t>Purchase Other Current Assets</w:t>
+        <w:t xml:space="preserve"> Purchase Other Current Assets</w:t>
       </w:r>
       <w:r>
         <w:rPr>
@@ -1283,7 +1661,7 @@
       <w:r>
         <w:rPr>
           <w:noProof/>
-          <w:lang w:val="en-US"/>
+          <w:lang w:eastAsia="en-ZA"/>
         </w:rPr>
         <w:drawing>
           <wp:anchor distT="0" distB="0" distL="114300" distR="114300" simplePos="0" relativeHeight="251659776" behindDoc="0" locked="0" layoutInCell="1" allowOverlap="1" wp14:anchorId="42F72D90" wp14:editId="1F9BCBB9">
@@ -1317,7 +1695,7 @@
                     <pic:cNvPicPr/>
                   </pic:nvPicPr>
                   <pic:blipFill>
-                    <a:blip r:embed="rId14">
+                    <a:blip r:embed="rId16">
                       <a:extLst>
                         <a:ext uri="{28A0092B-C50C-407E-A947-70E740481C1C}">
                           <a14:useLocalDpi xmlns:a14="http://schemas.microsoft.com/office/drawing/2010/main" val="0"/>
@@ -1365,23 +1743,14 @@
     </w:p>
     <w:p>
       <w:r>
-        <w:t xml:space="preserve">Total </w:t>
-      </w:r>
-      <w:r>
-        <w:t>Long-term</w:t>
-      </w:r>
-      <w:r>
-        <w:t xml:space="preserve"> Assets</w:t>
-      </w:r>
-      <w:r>
-        <w:t xml:space="preserve"> = Long-term Assets + Accumulated Depreciation</w:t>
+        <w:t>Total Long-term Assets = Long-term Assets + Accumulated Depreciation</w:t>
       </w:r>
     </w:p>
     <w:p>
       <w:r>
         <w:rPr>
           <w:noProof/>
-          <w:lang w:val="en-US"/>
+          <w:lang w:eastAsia="en-ZA"/>
         </w:rPr>
         <w:drawing>
           <wp:anchor distT="0" distB="0" distL="114300" distR="114300" simplePos="0" relativeHeight="251656704" behindDoc="0" locked="0" layoutInCell="1" allowOverlap="1">
@@ -1415,7 +1784,7 @@
                     <pic:cNvPicPr/>
                   </pic:nvPicPr>
                   <pic:blipFill>
-                    <a:blip r:embed="rId15">
+                    <a:blip r:embed="rId17">
                       <a:extLst>
                         <a:ext uri="{28A0092B-C50C-407E-A947-70E740481C1C}">
                           <a14:useLocalDpi xmlns:a14="http://schemas.microsoft.com/office/drawing/2010/main" val="0"/>
@@ -1448,19 +1817,7 @@
         </w:drawing>
       </w:r>
       <w:r>
-        <w:t>Total Assets</w:t>
-      </w:r>
-      <w:r>
-        <w:t xml:space="preserve"> = </w:t>
-      </w:r>
-      <w:r>
-        <w:t>Total Current Assets</w:t>
-      </w:r>
-      <w:r>
-        <w:t xml:space="preserve"> + </w:t>
-      </w:r>
-      <w:r>
-        <w:t>Total Long-term Assets</w:t>
+        <w:t>Total Assets = Total Current Assets + Total Long-term Assets</w:t>
       </w:r>
     </w:p>
     <w:p/>
@@ -1479,13 +1836,7 @@
     </w:p>
     <w:p>
       <w:r>
-        <w:t xml:space="preserve">Total Liabilities = </w:t>
-      </w:r>
-      <w:r>
-        <w:t>Subtotal Current Liabilities</w:t>
-      </w:r>
-      <w:r>
-        <w:t xml:space="preserve"> + Long-term Liabilities</w:t>
+        <w:t>Total Liabilities = Subtotal Current Liabilities + Long-term Liabilities</w:t>
       </w:r>
     </w:p>
     <w:p>
@@ -1495,18 +1846,7 @@
     </w:p>
     <w:p>
       <w:r>
-        <w:t xml:space="preserve">Total Liabilities and Capital = </w:t>
-      </w:r>
-      <w:r>
-        <w:t xml:space="preserve">Total Liabilities </w:t>
-      </w:r>
-      <w:r>
-        <w:t xml:space="preserve">+ </w:t>
-      </w:r>
-      <w:bookmarkStart w:id="0" w:name="_GoBack"/>
-      <w:bookmarkEnd w:id="0"/>
-      <w:r>
-        <w:t>Total Capital</w:t>
+        <w:t>Total Liabilities and Capital = Total Liabilities + Total Capital</w:t>
       </w:r>
     </w:p>
     <w:sectPr>
@@ -1520,7 +1860,7 @@
 </file>
 
 <file path=word/endnotes.xml><?xml version="1.0" encoding="utf-8"?>
-<w:endnotes xmlns:wpc="http://schemas.microsoft.com/office/word/2010/wordprocessingCanvas" xmlns:cx="http://schemas.microsoft.com/office/drawing/2014/chartex" xmlns:cx1="http://schemas.microsoft.com/office/drawing/2015/9/8/chartex" xmlns:mc="http://schemas.openxmlformats.org/markup-compatibility/2006" xmlns:o="urn:schemas-microsoft-com:office:office" xmlns:r="http://schemas.openxmlformats.org/officeDocument/2006/relationships" xmlns:m="http://schemas.openxmlformats.org/officeDocument/2006/math" xmlns:v="urn:schemas-microsoft-com:vml" xmlns:wp14="http://schemas.microsoft.com/office/word/2010/wordprocessingDrawing" xmlns:wp="http://schemas.openxmlformats.org/drawingml/2006/wordprocessingDrawing" xmlns:w10="urn:schemas-microsoft-com:office:word" xmlns:w="http://schemas.openxmlformats.org/wordprocessingml/2006/main" xmlns:w14="http://schemas.microsoft.com/office/word/2010/wordml" xmlns:w15="http://schemas.microsoft.com/office/word/2012/wordml" xmlns:w16se="http://schemas.microsoft.com/office/word/2015/wordml/symex" xmlns:wpg="http://schemas.microsoft.com/office/word/2010/wordprocessingGroup" xmlns:wpi="http://schemas.microsoft.com/office/word/2010/wordprocessingInk" xmlns:wne="http://schemas.microsoft.com/office/word/2006/wordml" xmlns:wps="http://schemas.microsoft.com/office/word/2010/wordprocessingShape" mc:Ignorable="w14 w15 w16se wp14">
+<w:endnotes xmlns:wpc="http://schemas.microsoft.com/office/word/2010/wordprocessingCanvas" xmlns:mc="http://schemas.openxmlformats.org/markup-compatibility/2006" xmlns:o="urn:schemas-microsoft-com:office:office" xmlns:r="http://schemas.openxmlformats.org/officeDocument/2006/relationships" xmlns:m="http://schemas.openxmlformats.org/officeDocument/2006/math" xmlns:v="urn:schemas-microsoft-com:vml" xmlns:wp14="http://schemas.microsoft.com/office/word/2010/wordprocessingDrawing" xmlns:wp="http://schemas.openxmlformats.org/drawingml/2006/wordprocessingDrawing" xmlns:w10="urn:schemas-microsoft-com:office:word" xmlns:w="http://schemas.openxmlformats.org/wordprocessingml/2006/main" xmlns:w14="http://schemas.microsoft.com/office/word/2010/wordml" xmlns:wpg="http://schemas.microsoft.com/office/word/2010/wordprocessingGroup" xmlns:wpi="http://schemas.microsoft.com/office/word/2010/wordprocessingInk" xmlns:wne="http://schemas.microsoft.com/office/word/2006/wordml" xmlns:wps="http://schemas.microsoft.com/office/word/2010/wordprocessingShape" mc:Ignorable="w14 wp14">
   <w:endnote w:type="separator" w:id="-1">
     <w:p>
       <w:pPr>
@@ -1545,7 +1885,7 @@
 </file>
 
 <file path=word/footnotes.xml><?xml version="1.0" encoding="utf-8"?>
-<w:footnotes xmlns:wpc="http://schemas.microsoft.com/office/word/2010/wordprocessingCanvas" xmlns:cx="http://schemas.microsoft.com/office/drawing/2014/chartex" xmlns:cx1="http://schemas.microsoft.com/office/drawing/2015/9/8/chartex" xmlns:mc="http://schemas.openxmlformats.org/markup-compatibility/2006" xmlns:o="urn:schemas-microsoft-com:office:office" xmlns:r="http://schemas.openxmlformats.org/officeDocument/2006/relationships" xmlns:m="http://schemas.openxmlformats.org/officeDocument/2006/math" xmlns:v="urn:schemas-microsoft-com:vml" xmlns:wp14="http://schemas.microsoft.com/office/word/2010/wordprocessingDrawing" xmlns:wp="http://schemas.openxmlformats.org/drawingml/2006/wordprocessingDrawing" xmlns:w10="urn:schemas-microsoft-com:office:word" xmlns:w="http://schemas.openxmlformats.org/wordprocessingml/2006/main" xmlns:w14="http://schemas.microsoft.com/office/word/2010/wordml" xmlns:w15="http://schemas.microsoft.com/office/word/2012/wordml" xmlns:w16se="http://schemas.microsoft.com/office/word/2015/wordml/symex" xmlns:wpg="http://schemas.microsoft.com/office/word/2010/wordprocessingGroup" xmlns:wpi="http://schemas.microsoft.com/office/word/2010/wordprocessingInk" xmlns:wne="http://schemas.microsoft.com/office/word/2006/wordml" xmlns:wps="http://schemas.microsoft.com/office/word/2010/wordprocessingShape" mc:Ignorable="w14 w15 w16se wp14">
+<w:footnotes xmlns:wpc="http://schemas.microsoft.com/office/word/2010/wordprocessingCanvas" xmlns:mc="http://schemas.openxmlformats.org/markup-compatibility/2006" xmlns:o="urn:schemas-microsoft-com:office:office" xmlns:r="http://schemas.openxmlformats.org/officeDocument/2006/relationships" xmlns:m="http://schemas.openxmlformats.org/officeDocument/2006/math" xmlns:v="urn:schemas-microsoft-com:vml" xmlns:wp14="http://schemas.microsoft.com/office/word/2010/wordprocessingDrawing" xmlns:wp="http://schemas.openxmlformats.org/drawingml/2006/wordprocessingDrawing" xmlns:w10="urn:schemas-microsoft-com:office:word" xmlns:w="http://schemas.openxmlformats.org/wordprocessingml/2006/main" xmlns:w14="http://schemas.microsoft.com/office/word/2010/wordml" xmlns:wpg="http://schemas.microsoft.com/office/word/2010/wordprocessingGroup" xmlns:wpi="http://schemas.microsoft.com/office/word/2010/wordprocessingInk" xmlns:wne="http://schemas.microsoft.com/office/word/2006/wordml" xmlns:wps="http://schemas.microsoft.com/office/word/2010/wordprocessingShape" mc:Ignorable="w14 wp14">
   <w:footnote w:type="separator" w:id="-1">
     <w:p>
       <w:pPr>
@@ -1570,8 +1910,8 @@
 </file>
 
 <file path=word/numbering.xml><?xml version="1.0" encoding="utf-8"?>
-<w:numbering xmlns:wpc="http://schemas.microsoft.com/office/word/2010/wordprocessingCanvas" xmlns:cx="http://schemas.microsoft.com/office/drawing/2014/chartex" xmlns:cx1="http://schemas.microsoft.com/office/drawing/2015/9/8/chartex" xmlns:mc="http://schemas.openxmlformats.org/markup-compatibility/2006" xmlns:o="urn:schemas-microsoft-com:office:office" xmlns:r="http://schemas.openxmlformats.org/officeDocument/2006/relationships" xmlns:m="http://schemas.openxmlformats.org/officeDocument/2006/math" xmlns:v="urn:schemas-microsoft-com:vml" xmlns:wp14="http://schemas.microsoft.com/office/word/2010/wordprocessingDrawing" xmlns:wp="http://schemas.openxmlformats.org/drawingml/2006/wordprocessingDrawing" xmlns:w10="urn:schemas-microsoft-com:office:word" xmlns:w="http://schemas.openxmlformats.org/wordprocessingml/2006/main" xmlns:w14="http://schemas.microsoft.com/office/word/2010/wordml" xmlns:w15="http://schemas.microsoft.com/office/word/2012/wordml" xmlns:w16se="http://schemas.microsoft.com/office/word/2015/wordml/symex" xmlns:wpg="http://schemas.microsoft.com/office/word/2010/wordprocessingGroup" xmlns:wpi="http://schemas.microsoft.com/office/word/2010/wordprocessingInk" xmlns:wne="http://schemas.microsoft.com/office/word/2006/wordml" xmlns:wps="http://schemas.microsoft.com/office/word/2010/wordprocessingShape" mc:Ignorable="w14 w15 w16se wp14">
-  <w:abstractNum w:abstractNumId="0" w15:restartNumberingAfterBreak="0">
+<w:numbering xmlns:wpc="http://schemas.microsoft.com/office/word/2010/wordprocessingCanvas" xmlns:mc="http://schemas.openxmlformats.org/markup-compatibility/2006" xmlns:o="urn:schemas-microsoft-com:office:office" xmlns:r="http://schemas.openxmlformats.org/officeDocument/2006/relationships" xmlns:m="http://schemas.openxmlformats.org/officeDocument/2006/math" xmlns:v="urn:schemas-microsoft-com:vml" xmlns:wp14="http://schemas.microsoft.com/office/word/2010/wordprocessingDrawing" xmlns:wp="http://schemas.openxmlformats.org/drawingml/2006/wordprocessingDrawing" xmlns:w10="urn:schemas-microsoft-com:office:word" xmlns:w="http://schemas.openxmlformats.org/wordprocessingml/2006/main" xmlns:w14="http://schemas.microsoft.com/office/word/2010/wordml" xmlns:wpg="http://schemas.microsoft.com/office/word/2010/wordprocessingGroup" xmlns:wpi="http://schemas.microsoft.com/office/word/2010/wordprocessingInk" xmlns:wne="http://schemas.microsoft.com/office/word/2006/wordml" xmlns:wps="http://schemas.microsoft.com/office/word/2010/wordprocessingShape" mc:Ignorable="w14 wp14">
+  <w:abstractNum w:abstractNumId="0">
     <w:nsid w:val="7028097C"/>
     <w:multiLevelType w:val="hybridMultilevel"/>
     <w:tmpl w:val="9D9CDF00"/>
@@ -1691,7 +2031,7 @@
 </file>
 
 <file path=word/styles.xml><?xml version="1.0" encoding="utf-8"?>
-<w:styles xmlns:mc="http://schemas.openxmlformats.org/markup-compatibility/2006" xmlns:r="http://schemas.openxmlformats.org/officeDocument/2006/relationships" xmlns:w="http://schemas.openxmlformats.org/wordprocessingml/2006/main" xmlns:w14="http://schemas.microsoft.com/office/word/2010/wordml" xmlns:w15="http://schemas.microsoft.com/office/word/2012/wordml" xmlns:w16se="http://schemas.microsoft.com/office/word/2015/wordml/symex" mc:Ignorable="w14 w15 w16se">
+<w:styles xmlns:mc="http://schemas.openxmlformats.org/markup-compatibility/2006" xmlns:r="http://schemas.openxmlformats.org/officeDocument/2006/relationships" xmlns:w="http://schemas.openxmlformats.org/wordprocessingml/2006/main" xmlns:w14="http://schemas.microsoft.com/office/word/2010/wordml" mc:Ignorable="w14">
   <w:docDefaults>
     <w:rPrDefault>
       <w:rPr>
@@ -1707,378 +2047,144 @@
       </w:pPr>
     </w:pPrDefault>
   </w:docDefaults>
-  <w:latentStyles w:defLockedState="0" w:defUIPriority="99" w:defSemiHidden="0" w:defUnhideWhenUsed="0" w:defQFormat="0" w:count="371">
-    <w:lsdException w:name="Normal" w:uiPriority="0" w:qFormat="1"/>
-    <w:lsdException w:name="heading 1" w:uiPriority="9" w:qFormat="1"/>
-    <w:lsdException w:name="heading 2" w:semiHidden="1" w:uiPriority="9" w:unhideWhenUsed="1" w:qFormat="1"/>
-    <w:lsdException w:name="heading 3" w:semiHidden="1" w:uiPriority="9" w:unhideWhenUsed="1" w:qFormat="1"/>
-    <w:lsdException w:name="heading 4" w:semiHidden="1" w:uiPriority="9" w:unhideWhenUsed="1" w:qFormat="1"/>
-    <w:lsdException w:name="heading 5" w:semiHidden="1" w:uiPriority="9" w:unhideWhenUsed="1" w:qFormat="1"/>
-    <w:lsdException w:name="heading 6" w:semiHidden="1" w:uiPriority="9" w:unhideWhenUsed="1" w:qFormat="1"/>
-    <w:lsdException w:name="heading 7" w:semiHidden="1" w:uiPriority="9" w:unhideWhenUsed="1" w:qFormat="1"/>
-    <w:lsdException w:name="heading 8" w:semiHidden="1" w:uiPriority="9" w:unhideWhenUsed="1" w:qFormat="1"/>
-    <w:lsdException w:name="heading 9" w:semiHidden="1" w:uiPriority="9" w:unhideWhenUsed="1" w:qFormat="1"/>
-    <w:lsdException w:name="index 1" w:semiHidden="1" w:unhideWhenUsed="1"/>
-    <w:lsdException w:name="index 2" w:semiHidden="1" w:unhideWhenUsed="1"/>
-    <w:lsdException w:name="index 3" w:semiHidden="1" w:unhideWhenUsed="1"/>
-    <w:lsdException w:name="index 4" w:semiHidden="1" w:unhideWhenUsed="1"/>
-    <w:lsdException w:name="index 5" w:semiHidden="1" w:unhideWhenUsed="1"/>
-    <w:lsdException w:name="index 6" w:semiHidden="1" w:unhideWhenUsed="1"/>
-    <w:lsdException w:name="index 7" w:semiHidden="1" w:unhideWhenUsed="1"/>
-    <w:lsdException w:name="index 8" w:semiHidden="1" w:unhideWhenUsed="1"/>
-    <w:lsdException w:name="index 9" w:semiHidden="1" w:unhideWhenUsed="1"/>
-    <w:lsdException w:name="toc 1" w:semiHidden="1" w:uiPriority="39" w:unhideWhenUsed="1"/>
-    <w:lsdException w:name="toc 2" w:semiHidden="1" w:uiPriority="39" w:unhideWhenUsed="1"/>
-    <w:lsdException w:name="toc 3" w:semiHidden="1" w:uiPriority="39" w:unhideWhenUsed="1"/>
-    <w:lsdException w:name="toc 4" w:semiHidden="1" w:uiPriority="39" w:unhideWhenUsed="1"/>
-    <w:lsdException w:name="toc 5" w:semiHidden="1" w:uiPriority="39" w:unhideWhenUsed="1"/>
-    <w:lsdException w:name="toc 6" w:semiHidden="1" w:uiPriority="39" w:unhideWhenUsed="1"/>
-    <w:lsdException w:name="toc 7" w:semiHidden="1" w:uiPriority="39" w:unhideWhenUsed="1"/>
-    <w:lsdException w:name="toc 8" w:semiHidden="1" w:uiPriority="39" w:unhideWhenUsed="1"/>
-    <w:lsdException w:name="toc 9" w:semiHidden="1" w:uiPriority="39" w:unhideWhenUsed="1"/>
-    <w:lsdException w:name="Normal Indent" w:semiHidden="1" w:unhideWhenUsed="1"/>
-    <w:lsdException w:name="footnote text" w:semiHidden="1" w:unhideWhenUsed="1"/>
-    <w:lsdException w:name="annotation text" w:semiHidden="1" w:unhideWhenUsed="1"/>
-    <w:lsdException w:name="header" w:semiHidden="1" w:unhideWhenUsed="1"/>
-    <w:lsdException w:name="footer" w:semiHidden="1" w:unhideWhenUsed="1"/>
-    <w:lsdException w:name="index heading" w:semiHidden="1" w:unhideWhenUsed="1"/>
-    <w:lsdException w:name="caption" w:semiHidden="1" w:uiPriority="35" w:unhideWhenUsed="1" w:qFormat="1"/>
-    <w:lsdException w:name="table of figures" w:semiHidden="1" w:unhideWhenUsed="1"/>
-    <w:lsdException w:name="envelope address" w:semiHidden="1" w:unhideWhenUsed="1"/>
-    <w:lsdException w:name="envelope return" w:semiHidden="1" w:unhideWhenUsed="1"/>
-    <w:lsdException w:name="footnote reference" w:semiHidden="1" w:unhideWhenUsed="1"/>
-    <w:lsdException w:name="annotation reference" w:semiHidden="1" w:unhideWhenUsed="1"/>
-    <w:lsdException w:name="line number" w:semiHidden="1" w:unhideWhenUsed="1"/>
-    <w:lsdException w:name="page number" w:semiHidden="1" w:unhideWhenUsed="1"/>
-    <w:lsdException w:name="endnote reference" w:semiHidden="1" w:unhideWhenUsed="1"/>
-    <w:lsdException w:name="endnote text" w:semiHidden="1" w:unhideWhenUsed="1"/>
-    <w:lsdException w:name="table of authorities" w:semiHidden="1" w:unhideWhenUsed="1"/>
-    <w:lsdException w:name="macro" w:semiHidden="1" w:unhideWhenUsed="1"/>
-    <w:lsdException w:name="toa heading" w:semiHidden="1" w:unhideWhenUsed="1"/>
-    <w:lsdException w:name="List" w:semiHidden="1" w:unhideWhenUsed="1"/>
-    <w:lsdException w:name="List Bullet" w:semiHidden="1" w:unhideWhenUsed="1"/>
-    <w:lsdException w:name="List Number" w:semiHidden="1" w:unhideWhenUsed="1"/>
-    <w:lsdException w:name="List 2" w:semiHidden="1" w:unhideWhenUsed="1"/>
-    <w:lsdException w:name="List 3" w:semiHidden="1" w:unhideWhenUsed="1"/>
-    <w:lsdException w:name="List 4" w:semiHidden="1" w:unhideWhenUsed="1"/>
-    <w:lsdException w:name="List 5" w:semiHidden="1" w:unhideWhenUsed="1"/>
-    <w:lsdException w:name="List Bullet 2" w:semiHidden="1" w:unhideWhenUsed="1"/>
-    <w:lsdException w:name="List Bullet 3" w:semiHidden="1" w:unhideWhenUsed="1"/>
-    <w:lsdException w:name="List Bullet 4" w:semiHidden="1" w:unhideWhenUsed="1"/>
-    <w:lsdException w:name="List Bullet 5" w:semiHidden="1" w:unhideWhenUsed="1"/>
-    <w:lsdException w:name="List Number 2" w:semiHidden="1" w:unhideWhenUsed="1"/>
-    <w:lsdException w:name="List Number 3" w:semiHidden="1" w:unhideWhenUsed="1"/>
-    <w:lsdException w:name="List Number 4" w:semiHidden="1" w:unhideWhenUsed="1"/>
-    <w:lsdException w:name="List Number 5" w:semiHidden="1" w:unhideWhenUsed="1"/>
-    <w:lsdException w:name="Title" w:uiPriority="10" w:qFormat="1"/>
-    <w:lsdException w:name="Closing" w:semiHidden="1" w:unhideWhenUsed="1"/>
-    <w:lsdException w:name="Signature" w:semiHidden="1" w:unhideWhenUsed="1"/>
-    <w:lsdException w:name="Default Paragraph Font" w:semiHidden="1" w:uiPriority="1" w:unhideWhenUsed="1"/>
-    <w:lsdException w:name="Body Text" w:semiHidden="1" w:unhideWhenUsed="1"/>
-    <w:lsdException w:name="Body Text Indent" w:semiHidden="1" w:unhideWhenUsed="1"/>
-    <w:lsdException w:name="List Continue" w:semiHidden="1" w:unhideWhenUsed="1"/>
-    <w:lsdException w:name="List Continue 2" w:semiHidden="1" w:unhideWhenUsed="1"/>
-    <w:lsdException w:name="List Continue 3" w:semiHidden="1" w:unhideWhenUsed="1"/>
-    <w:lsdException w:name="List Continue 4" w:semiHidden="1" w:unhideWhenUsed="1"/>
-    <w:lsdException w:name="List Continue 5" w:semiHidden="1" w:unhideWhenUsed="1"/>
-    <w:lsdException w:name="Message Header" w:semiHidden="1" w:unhideWhenUsed="1"/>
-    <w:lsdException w:name="Subtitle" w:uiPriority="11" w:qFormat="1"/>
-    <w:lsdException w:name="Salutation" w:semiHidden="1" w:unhideWhenUsed="1"/>
-    <w:lsdException w:name="Date" w:semiHidden="1" w:unhideWhenUsed="1"/>
-    <w:lsdException w:name="Body Text First Indent" w:semiHidden="1" w:unhideWhenUsed="1"/>
-    <w:lsdException w:name="Body Text First Indent 2" w:semiHidden="1" w:unhideWhenUsed="1"/>
-    <w:lsdException w:name="Note Heading" w:semiHidden="1" w:unhideWhenUsed="1"/>
-    <w:lsdException w:name="Body Text 2" w:semiHidden="1" w:unhideWhenUsed="1"/>
-    <w:lsdException w:name="Body Text 3" w:semiHidden="1" w:unhideWhenUsed="1"/>
-    <w:lsdException w:name="Body Text Indent 2" w:semiHidden="1" w:unhideWhenUsed="1"/>
-    <w:lsdException w:name="Body Text Indent 3" w:semiHidden="1" w:unhideWhenUsed="1"/>
-    <w:lsdException w:name="Block Text" w:semiHidden="1" w:unhideWhenUsed="1"/>
-    <w:lsdException w:name="Hyperlink" w:semiHidden="1" w:unhideWhenUsed="1"/>
-    <w:lsdException w:name="FollowedHyperlink" w:semiHidden="1" w:unhideWhenUsed="1"/>
-    <w:lsdException w:name="Strong" w:uiPriority="22" w:qFormat="1"/>
-    <w:lsdException w:name="Emphasis" w:uiPriority="20" w:qFormat="1"/>
-    <w:lsdException w:name="Document Map" w:semiHidden="1" w:unhideWhenUsed="1"/>
-    <w:lsdException w:name="Plain Text" w:semiHidden="1" w:unhideWhenUsed="1"/>
-    <w:lsdException w:name="E-mail Signature" w:semiHidden="1" w:unhideWhenUsed="1"/>
-    <w:lsdException w:name="HTML Top of Form" w:semiHidden="1" w:unhideWhenUsed="1"/>
-    <w:lsdException w:name="HTML Bottom of Form" w:semiHidden="1" w:unhideWhenUsed="1"/>
-    <w:lsdException w:name="Normal (Web)" w:semiHidden="1" w:unhideWhenUsed="1"/>
-    <w:lsdException w:name="HTML Acronym" w:semiHidden="1" w:unhideWhenUsed="1"/>
-    <w:lsdException w:name="HTML Address" w:semiHidden="1" w:unhideWhenUsed="1"/>
-    <w:lsdException w:name="HTML Cite" w:semiHidden="1" w:unhideWhenUsed="1"/>
-    <w:lsdException w:name="HTML Code" w:semiHidden="1" w:unhideWhenUsed="1"/>
-    <w:lsdException w:name="HTML Definition" w:semiHidden="1" w:unhideWhenUsed="1"/>
-    <w:lsdException w:name="HTML Keyboard" w:semiHidden="1" w:unhideWhenUsed="1"/>
-    <w:lsdException w:name="HTML Preformatted" w:semiHidden="1" w:unhideWhenUsed="1"/>
-    <w:lsdException w:name="HTML Sample" w:semiHidden="1" w:unhideWhenUsed="1"/>
-    <w:lsdException w:name="HTML Typewriter" w:semiHidden="1" w:unhideWhenUsed="1"/>
-    <w:lsdException w:name="HTML Variable" w:semiHidden="1" w:unhideWhenUsed="1"/>
-    <w:lsdException w:name="Normal Table" w:semiHidden="1" w:unhideWhenUsed="1"/>
-    <w:lsdException w:name="annotation subject" w:semiHidden="1" w:unhideWhenUsed="1"/>
-    <w:lsdException w:name="No List" w:semiHidden="1" w:unhideWhenUsed="1"/>
-    <w:lsdException w:name="Outline List 1" w:semiHidden="1" w:unhideWhenUsed="1"/>
-    <w:lsdException w:name="Outline List 2" w:semiHidden="1" w:unhideWhenUsed="1"/>
-    <w:lsdException w:name="Outline List 3" w:semiHidden="1" w:unhideWhenUsed="1"/>
-    <w:lsdException w:name="Table Simple 1" w:semiHidden="1" w:unhideWhenUsed="1"/>
-    <w:lsdException w:name="Table Simple 2" w:semiHidden="1" w:unhideWhenUsed="1"/>
-    <w:lsdException w:name="Table Simple 3" w:semiHidden="1" w:unhideWhenUsed="1"/>
-    <w:lsdException w:name="Table Classic 1" w:semiHidden="1" w:unhideWhenUsed="1"/>
-    <w:lsdException w:name="Table Classic 2" w:semiHidden="1" w:unhideWhenUsed="1"/>
-    <w:lsdException w:name="Table Classic 3" w:semiHidden="1" w:unhideWhenUsed="1"/>
-    <w:lsdException w:name="Table Classic 4" w:semiHidden="1" w:unhideWhenUsed="1"/>
-    <w:lsdException w:name="Table Colorful 1" w:semiHidden="1" w:unhideWhenUsed="1"/>
-    <w:lsdException w:name="Table Colorful 2" w:semiHidden="1" w:unhideWhenUsed="1"/>
-    <w:lsdException w:name="Table Colorful 3" w:semiHidden="1" w:unhideWhenUsed="1"/>
-    <w:lsdException w:name="Table Columns 1" w:semiHidden="1" w:unhideWhenUsed="1"/>
-    <w:lsdException w:name="Table Columns 2" w:semiHidden="1" w:unhideWhenUsed="1"/>
-    <w:lsdException w:name="Table Columns 3" w:semiHidden="1" w:unhideWhenUsed="1"/>
-    <w:lsdException w:name="Table Columns 4" w:semiHidden="1" w:unhideWhenUsed="1"/>
-    <w:lsdException w:name="Table Columns 5" w:semiHidden="1" w:unhideWhenUsed="1"/>
-    <w:lsdException w:name="Table Grid 1" w:semiHidden="1" w:unhideWhenUsed="1"/>
-    <w:lsdException w:name="Table Grid 2" w:semiHidden="1" w:unhideWhenUsed="1"/>
-    <w:lsdException w:name="Table Grid 3" w:semiHidden="1" w:unhideWhenUsed="1"/>
-    <w:lsdException w:name="Table Grid 4" w:semiHidden="1" w:unhideWhenUsed="1"/>
-    <w:lsdException w:name="Table Grid 5" w:semiHidden="1" w:unhideWhenUsed="1"/>
-    <w:lsdException w:name="Table Grid 6" w:semiHidden="1" w:unhideWhenUsed="1"/>
-    <w:lsdException w:name="Table Grid 7" w:semiHidden="1" w:unhideWhenUsed="1"/>
-    <w:lsdException w:name="Table Grid 8" w:semiHidden="1" w:unhideWhenUsed="1"/>
-    <w:lsdException w:name="Table List 1" w:semiHidden="1" w:unhideWhenUsed="1"/>
-    <w:lsdException w:name="Table List 2" w:semiHidden="1" w:unhideWhenUsed="1"/>
-    <w:lsdException w:name="Table List 3" w:semiHidden="1" w:unhideWhenUsed="1"/>
-    <w:lsdException w:name="Table List 4" w:semiHidden="1" w:unhideWhenUsed="1"/>
-    <w:lsdException w:name="Table List 5" w:semiHidden="1" w:unhideWhenUsed="1"/>
-    <w:lsdException w:name="Table List 6" w:semiHidden="1" w:unhideWhenUsed="1"/>
-    <w:lsdException w:name="Table List 7" w:semiHidden="1" w:unhideWhenUsed="1"/>
-    <w:lsdException w:name="Table List 8" w:semiHidden="1" w:unhideWhenUsed="1"/>
-    <w:lsdException w:name="Table 3D effects 1" w:semiHidden="1" w:unhideWhenUsed="1"/>
-    <w:lsdException w:name="Table 3D effects 2" w:semiHidden="1" w:unhideWhenUsed="1"/>
-    <w:lsdException w:name="Table 3D effects 3" w:semiHidden="1" w:unhideWhenUsed="1"/>
-    <w:lsdException w:name="Table Contemporary" w:semiHidden="1" w:unhideWhenUsed="1"/>
-    <w:lsdException w:name="Table Elegant" w:semiHidden="1" w:unhideWhenUsed="1"/>
-    <w:lsdException w:name="Table Professional" w:semiHidden="1" w:unhideWhenUsed="1"/>
-    <w:lsdException w:name="Table Subtle 1" w:semiHidden="1" w:unhideWhenUsed="1"/>
-    <w:lsdException w:name="Table Subtle 2" w:semiHidden="1" w:unhideWhenUsed="1"/>
-    <w:lsdException w:name="Table Web 1" w:semiHidden="1" w:unhideWhenUsed="1"/>
-    <w:lsdException w:name="Table Web 2" w:semiHidden="1" w:unhideWhenUsed="1"/>
-    <w:lsdException w:name="Table Web 3" w:semiHidden="1" w:unhideWhenUsed="1"/>
-    <w:lsdException w:name="Balloon Text" w:semiHidden="1" w:unhideWhenUsed="1"/>
-    <w:lsdException w:name="Table Grid" w:uiPriority="39"/>
-    <w:lsdException w:name="Table Theme" w:semiHidden="1" w:unhideWhenUsed="1"/>
-    <w:lsdException w:name="Placeholder Text" w:semiHidden="1"/>
-    <w:lsdException w:name="No Spacing" w:uiPriority="1" w:qFormat="1"/>
-    <w:lsdException w:name="Light Shading" w:uiPriority="60"/>
-    <w:lsdException w:name="Light List" w:uiPriority="61"/>
-    <w:lsdException w:name="Light Grid" w:uiPriority="62"/>
-    <w:lsdException w:name="Medium Shading 1" w:uiPriority="63"/>
-    <w:lsdException w:name="Medium Shading 2" w:uiPriority="64"/>
-    <w:lsdException w:name="Medium List 1" w:uiPriority="65"/>
-    <w:lsdException w:name="Medium List 2" w:uiPriority="66"/>
-    <w:lsdException w:name="Medium Grid 1" w:uiPriority="67"/>
-    <w:lsdException w:name="Medium Grid 2" w:uiPriority="68"/>
-    <w:lsdException w:name="Medium Grid 3" w:uiPriority="69"/>
-    <w:lsdException w:name="Dark List" w:uiPriority="70"/>
-    <w:lsdException w:name="Colorful Shading" w:uiPriority="71"/>
-    <w:lsdException w:name="Colorful List" w:uiPriority="72"/>
-    <w:lsdException w:name="Colorful Grid" w:uiPriority="73"/>
-    <w:lsdException w:name="Light Shading Accent 1" w:uiPriority="60"/>
-    <w:lsdException w:name="Light List Accent 1" w:uiPriority="61"/>
-    <w:lsdException w:name="Light Grid Accent 1" w:uiPriority="62"/>
-    <w:lsdException w:name="Medium Shading 1 Accent 1" w:uiPriority="63"/>
-    <w:lsdException w:name="Medium Shading 2 Accent 1" w:uiPriority="64"/>
-    <w:lsdException w:name="Medium List 1 Accent 1" w:uiPriority="65"/>
-    <w:lsdException w:name="Revision" w:semiHidden="1"/>
-    <w:lsdException w:name="List Paragraph" w:uiPriority="34" w:qFormat="1"/>
-    <w:lsdException w:name="Quote" w:uiPriority="29" w:qFormat="1"/>
-    <w:lsdException w:name="Intense Quote" w:uiPriority="30" w:qFormat="1"/>
-    <w:lsdException w:name="Medium List 2 Accent 1" w:uiPriority="66"/>
-    <w:lsdException w:name="Medium Grid 1 Accent 1" w:uiPriority="67"/>
-    <w:lsdException w:name="Medium Grid 2 Accent 1" w:uiPriority="68"/>
-    <w:lsdException w:name="Medium Grid 3 Accent 1" w:uiPriority="69"/>
-    <w:lsdException w:name="Dark List Accent 1" w:uiPriority="70"/>
-    <w:lsdException w:name="Colorful Shading Accent 1" w:uiPriority="71"/>
-    <w:lsdException w:name="Colorful List Accent 1" w:uiPriority="72"/>
-    <w:lsdException w:name="Colorful Grid Accent 1" w:uiPriority="73"/>
-    <w:lsdException w:name="Light Shading Accent 2" w:uiPriority="60"/>
-    <w:lsdException w:name="Light List Accent 2" w:uiPriority="61"/>
-    <w:lsdException w:name="Light Grid Accent 2" w:uiPriority="62"/>
-    <w:lsdException w:name="Medium Shading 1 Accent 2" w:uiPriority="63"/>
-    <w:lsdException w:name="Medium Shading 2 Accent 2" w:uiPriority="64"/>
-    <w:lsdException w:name="Medium List 1 Accent 2" w:uiPriority="65"/>
-    <w:lsdException w:name="Medium List 2 Accent 2" w:uiPriority="66"/>
-    <w:lsdException w:name="Medium Grid 1 Accent 2" w:uiPriority="67"/>
-    <w:lsdException w:name="Medium Grid 2 Accent 2" w:uiPriority="68"/>
-    <w:lsdException w:name="Medium Grid 3 Accent 2" w:uiPriority="69"/>
-    <w:lsdException w:name="Dark List Accent 2" w:uiPriority="70"/>
-    <w:lsdException w:name="Colorful Shading Accent 2" w:uiPriority="71"/>
-    <w:lsdException w:name="Colorful List Accent 2" w:uiPriority="72"/>
-    <w:lsdException w:name="Colorful Grid Accent 2" w:uiPriority="73"/>
-    <w:lsdException w:name="Light Shading Accent 3" w:uiPriority="60"/>
-    <w:lsdException w:name="Light List Accent 3" w:uiPriority="61"/>
-    <w:lsdException w:name="Light Grid Accent 3" w:uiPriority="62"/>
-    <w:lsdException w:name="Medium Shading 1 Accent 3" w:uiPriority="63"/>
-    <w:lsdException w:name="Medium Shading 2 Accent 3" w:uiPriority="64"/>
-    <w:lsdException w:name="Medium List 1 Accent 3" w:uiPriority="65"/>
-    <w:lsdException w:name="Medium List 2 Accent 3" w:uiPriority="66"/>
-    <w:lsdException w:name="Medium Grid 1 Accent 3" w:uiPriority="67"/>
-    <w:lsdException w:name="Medium Grid 2 Accent 3" w:uiPriority="68"/>
-    <w:lsdException w:name="Medium Grid 3 Accent 3" w:uiPriority="69"/>
-    <w:lsdException w:name="Dark List Accent 3" w:uiPriority="70"/>
-    <w:lsdException w:name="Colorful Shading Accent 3" w:uiPriority="71"/>
-    <w:lsdException w:name="Colorful List Accent 3" w:uiPriority="72"/>
-    <w:lsdException w:name="Colorful Grid Accent 3" w:uiPriority="73"/>
-    <w:lsdException w:name="Light Shading Accent 4" w:uiPriority="60"/>
-    <w:lsdException w:name="Light List Accent 4" w:uiPriority="61"/>
-    <w:lsdException w:name="Light Grid Accent 4" w:uiPriority="62"/>
-    <w:lsdException w:name="Medium Shading 1 Accent 4" w:uiPriority="63"/>
-    <w:lsdException w:name="Medium Shading 2 Accent 4" w:uiPriority="64"/>
-    <w:lsdException w:name="Medium List 1 Accent 4" w:uiPriority="65"/>
-    <w:lsdException w:name="Medium List 2 Accent 4" w:uiPriority="66"/>
-    <w:lsdException w:name="Medium Grid 1 Accent 4" w:uiPriority="67"/>
-    <w:lsdException w:name="Medium Grid 2 Accent 4" w:uiPriority="68"/>
-    <w:lsdException w:name="Medium Grid 3 Accent 4" w:uiPriority="69"/>
-    <w:lsdException w:name="Dark List Accent 4" w:uiPriority="70"/>
-    <w:lsdException w:name="Colorful Shading Accent 4" w:uiPriority="71"/>
-    <w:lsdException w:name="Colorful List Accent 4" w:uiPriority="72"/>
-    <w:lsdException w:name="Colorful Grid Accent 4" w:uiPriority="73"/>
-    <w:lsdException w:name="Light Shading Accent 5" w:uiPriority="60"/>
-    <w:lsdException w:name="Light List Accent 5" w:uiPriority="61"/>
-    <w:lsdException w:name="Light Grid Accent 5" w:uiPriority="62"/>
-    <w:lsdException w:name="Medium Shading 1 Accent 5" w:uiPriority="63"/>
-    <w:lsdException w:name="Medium Shading 2 Accent 5" w:uiPriority="64"/>
-    <w:lsdException w:name="Medium List 1 Accent 5" w:uiPriority="65"/>
-    <w:lsdException w:name="Medium List 2 Accent 5" w:uiPriority="66"/>
-    <w:lsdException w:name="Medium Grid 1 Accent 5" w:uiPriority="67"/>
-    <w:lsdException w:name="Medium Grid 2 Accent 5" w:uiPriority="68"/>
-    <w:lsdException w:name="Medium Grid 3 Accent 5" w:uiPriority="69"/>
-    <w:lsdException w:name="Dark List Accent 5" w:uiPriority="70"/>
-    <w:lsdException w:name="Colorful Shading Accent 5" w:uiPriority="71"/>
-    <w:lsdException w:name="Colorful List Accent 5" w:uiPriority="72"/>
-    <w:lsdException w:name="Colorful Grid Accent 5" w:uiPriority="73"/>
-    <w:lsdException w:name="Light Shading Accent 6" w:uiPriority="60"/>
-    <w:lsdException w:name="Light List Accent 6" w:uiPriority="61"/>
-    <w:lsdException w:name="Light Grid Accent 6" w:uiPriority="62"/>
-    <w:lsdException w:name="Medium Shading 1 Accent 6" w:uiPriority="63"/>
-    <w:lsdException w:name="Medium Shading 2 Accent 6" w:uiPriority="64"/>
-    <w:lsdException w:name="Medium List 1 Accent 6" w:uiPriority="65"/>
-    <w:lsdException w:name="Medium List 2 Accent 6" w:uiPriority="66"/>
-    <w:lsdException w:name="Medium Grid 1 Accent 6" w:uiPriority="67"/>
-    <w:lsdException w:name="Medium Grid 2 Accent 6" w:uiPriority="68"/>
-    <w:lsdException w:name="Medium Grid 3 Accent 6" w:uiPriority="69"/>
-    <w:lsdException w:name="Dark List Accent 6" w:uiPriority="70"/>
-    <w:lsdException w:name="Colorful Shading Accent 6" w:uiPriority="71"/>
-    <w:lsdException w:name="Colorful List Accent 6" w:uiPriority="72"/>
-    <w:lsdException w:name="Colorful Grid Accent 6" w:uiPriority="73"/>
-    <w:lsdException w:name="Subtle Emphasis" w:uiPriority="19" w:qFormat="1"/>
-    <w:lsdException w:name="Intense Emphasis" w:uiPriority="21" w:qFormat="1"/>
-    <w:lsdException w:name="Subtle Reference" w:uiPriority="31" w:qFormat="1"/>
-    <w:lsdException w:name="Intense Reference" w:uiPriority="32" w:qFormat="1"/>
-    <w:lsdException w:name="Book Title" w:uiPriority="33" w:qFormat="1"/>
-    <w:lsdException w:name="Bibliography" w:semiHidden="1" w:uiPriority="37" w:unhideWhenUsed="1"/>
-    <w:lsdException w:name="TOC Heading" w:semiHidden="1" w:uiPriority="39" w:unhideWhenUsed="1" w:qFormat="1"/>
-    <w:lsdException w:name="Plain Table 1" w:uiPriority="41"/>
-    <w:lsdException w:name="Plain Table 2" w:uiPriority="42"/>
-    <w:lsdException w:name="Plain Table 3" w:uiPriority="43"/>
-    <w:lsdException w:name="Plain Table 4" w:uiPriority="44"/>
-    <w:lsdException w:name="Plain Table 5" w:uiPriority="45"/>
-    <w:lsdException w:name="Grid Table Light" w:uiPriority="40"/>
-    <w:lsdException w:name="Grid Table 1 Light" w:uiPriority="46"/>
-    <w:lsdException w:name="Grid Table 2" w:uiPriority="47"/>
-    <w:lsdException w:name="Grid Table 3" w:uiPriority="48"/>
-    <w:lsdException w:name="Grid Table 4" w:uiPriority="49"/>
-    <w:lsdException w:name="Grid Table 5 Dark" w:uiPriority="50"/>
-    <w:lsdException w:name="Grid Table 6 Colorful" w:uiPriority="51"/>
-    <w:lsdException w:name="Grid Table 7 Colorful" w:uiPriority="52"/>
-    <w:lsdException w:name="Grid Table 1 Light Accent 1" w:uiPriority="46"/>
-    <w:lsdException w:name="Grid Table 2 Accent 1" w:uiPriority="47"/>
-    <w:lsdException w:name="Grid Table 3 Accent 1" w:uiPriority="48"/>
-    <w:lsdException w:name="Grid Table 4 Accent 1" w:uiPriority="49"/>
-    <w:lsdException w:name="Grid Table 5 Dark Accent 1" w:uiPriority="50"/>
-    <w:lsdException w:name="Grid Table 6 Colorful Accent 1" w:uiPriority="51"/>
-    <w:lsdException w:name="Grid Table 7 Colorful Accent 1" w:uiPriority="52"/>
-    <w:lsdException w:name="Grid Table 1 Light Accent 2" w:uiPriority="46"/>
-    <w:lsdException w:name="Grid Table 2 Accent 2" w:uiPriority="47"/>
-    <w:lsdException w:name="Grid Table 3 Accent 2" w:uiPriority="48"/>
-    <w:lsdException w:name="Grid Table 4 Accent 2" w:uiPriority="49"/>
-    <w:lsdException w:name="Grid Table 5 Dark Accent 2" w:uiPriority="50"/>
-    <w:lsdException w:name="Grid Table 6 Colorful Accent 2" w:uiPriority="51"/>
-    <w:lsdException w:name="Grid Table 7 Colorful Accent 2" w:uiPriority="52"/>
-    <w:lsdException w:name="Grid Table 1 Light Accent 3" w:uiPriority="46"/>
-    <w:lsdException w:name="Grid Table 2 Accent 3" w:uiPriority="47"/>
-    <w:lsdException w:name="Grid Table 3 Accent 3" w:uiPriority="48"/>
-    <w:lsdException w:name="Grid Table 4 Accent 3" w:uiPriority="49"/>
-    <w:lsdException w:name="Grid Table 5 Dark Accent 3" w:uiPriority="50"/>
-    <w:lsdException w:name="Grid Table 6 Colorful Accent 3" w:uiPriority="51"/>
-    <w:lsdException w:name="Grid Table 7 Colorful Accent 3" w:uiPriority="52"/>
-    <w:lsdException w:name="Grid Table 1 Light Accent 4" w:uiPriority="46"/>
-    <w:lsdException w:name="Grid Table 2 Accent 4" w:uiPriority="47"/>
-    <w:lsdException w:name="Grid Table 3 Accent 4" w:uiPriority="48"/>
-    <w:lsdException w:name="Grid Table 4 Accent 4" w:uiPriority="49"/>
-    <w:lsdException w:name="Grid Table 5 Dark Accent 4" w:uiPriority="50"/>
-    <w:lsdException w:name="Grid Table 6 Colorful Accent 4" w:uiPriority="51"/>
-    <w:lsdException w:name="Grid Table 7 Colorful Accent 4" w:uiPriority="52"/>
-    <w:lsdException w:name="Grid Table 1 Light Accent 5" w:uiPriority="46"/>
-    <w:lsdException w:name="Grid Table 2 Accent 5" w:uiPriority="47"/>
-    <w:lsdException w:name="Grid Table 3 Accent 5" w:uiPriority="48"/>
-    <w:lsdException w:name="Grid Table 4 Accent 5" w:uiPriority="49"/>
-    <w:lsdException w:name="Grid Table 5 Dark Accent 5" w:uiPriority="50"/>
-    <w:lsdException w:name="Grid Table 6 Colorful Accent 5" w:uiPriority="51"/>
-    <w:lsdException w:name="Grid Table 7 Colorful Accent 5" w:uiPriority="52"/>
-    <w:lsdException w:name="Grid Table 1 Light Accent 6" w:uiPriority="46"/>
-    <w:lsdException w:name="Grid Table 2 Accent 6" w:uiPriority="47"/>
-    <w:lsdException w:name="Grid Table 3 Accent 6" w:uiPriority="48"/>
-    <w:lsdException w:name="Grid Table 4 Accent 6" w:uiPriority="49"/>
-    <w:lsdException w:name="Grid Table 5 Dark Accent 6" w:uiPriority="50"/>
-    <w:lsdException w:name="Grid Table 6 Colorful Accent 6" w:uiPriority="51"/>
-    <w:lsdException w:name="Grid Table 7 Colorful Accent 6" w:uiPriority="52"/>
-    <w:lsdException w:name="List Table 1 Light" w:uiPriority="46"/>
-    <w:lsdException w:name="List Table 2" w:uiPriority="47"/>
-    <w:lsdException w:name="List Table 3" w:uiPriority="48"/>
-    <w:lsdException w:name="List Table 4" w:uiPriority="49"/>
-    <w:lsdException w:name="List Table 5 Dark" w:uiPriority="50"/>
-    <w:lsdException w:name="List Table 6 Colorful" w:uiPriority="51"/>
-    <w:lsdException w:name="List Table 7 Colorful" w:uiPriority="52"/>
-    <w:lsdException w:name="List Table 1 Light Accent 1" w:uiPriority="46"/>
-    <w:lsdException w:name="List Table 2 Accent 1" w:uiPriority="47"/>
-    <w:lsdException w:name="List Table 3 Accent 1" w:uiPriority="48"/>
-    <w:lsdException w:name="List Table 4 Accent 1" w:uiPriority="49"/>
-    <w:lsdException w:name="List Table 5 Dark Accent 1" w:uiPriority="50"/>
-    <w:lsdException w:name="List Table 6 Colorful Accent 1" w:uiPriority="51"/>
-    <w:lsdException w:name="List Table 7 Colorful Accent 1" w:uiPriority="52"/>
-    <w:lsdException w:name="List Table 1 Light Accent 2" w:uiPriority="46"/>
-    <w:lsdException w:name="List Table 2 Accent 2" w:uiPriority="47"/>
-    <w:lsdException w:name="List Table 3 Accent 2" w:uiPriority="48"/>
-    <w:lsdException w:name="List Table 4 Accent 2" w:uiPriority="49"/>
-    <w:lsdException w:name="List Table 5 Dark Accent 2" w:uiPriority="50"/>
-    <w:lsdException w:name="List Table 6 Colorful Accent 2" w:uiPriority="51"/>
-    <w:lsdException w:name="List Table 7 Colorful Accent 2" w:uiPriority="52"/>
-    <w:lsdException w:name="List Table 1 Light Accent 3" w:uiPriority="46"/>
-    <w:lsdException w:name="List Table 2 Accent 3" w:uiPriority="47"/>
-    <w:lsdException w:name="List Table 3 Accent 3" w:uiPriority="48"/>
-    <w:lsdException w:name="List Table 4 Accent 3" w:uiPriority="49"/>
-    <w:lsdException w:name="List Table 5 Dark Accent 3" w:uiPriority="50"/>
-    <w:lsdException w:name="List Table 6 Colorful Accent 3" w:uiPriority="51"/>
-    <w:lsdException w:name="List Table 7 Colorful Accent 3" w:uiPriority="52"/>
-    <w:lsdException w:name="List Table 1 Light Accent 4" w:uiPriority="46"/>
-    <w:lsdException w:name="List Table 2 Accent 4" w:uiPriority="47"/>
-    <w:lsdException w:name="List Table 3 Accent 4" w:uiPriority="48"/>
-    <w:lsdException w:name="List Table 4 Accent 4" w:uiPriority="49"/>
-    <w:lsdException w:name="List Table 5 Dark Accent 4" w:uiPriority="50"/>
-    <w:lsdException w:name="List Table 6 Colorful Accent 4" w:uiPriority="51"/>
-    <w:lsdException w:name="List Table 7 Colorful Accent 4" w:uiPriority="52"/>
-    <w:lsdException w:name="List Table 1 Light Accent 5" w:uiPriority="46"/>
-    <w:lsdException w:name="List Table 2 Accent 5" w:uiPriority="47"/>
-    <w:lsdException w:name="List Table 3 Accent 5" w:uiPriority="48"/>
-    <w:lsdException w:name="List Table 4 Accent 5" w:uiPriority="49"/>
-    <w:lsdException w:name="List Table 5 Dark Accent 5" w:uiPriority="50"/>
-    <w:lsdException w:name="List Table 6 Colorful Accent 5" w:uiPriority="51"/>
-    <w:lsdException w:name="List Table 7 Colorful Accent 5" w:uiPriority="52"/>
-    <w:lsdException w:name="List Table 1 Light Accent 6" w:uiPriority="46"/>
-    <w:lsdException w:name="List Table 2 Accent 6" w:uiPriority="47"/>
-    <w:lsdException w:name="List Table 3 Accent 6" w:uiPriority="48"/>
-    <w:lsdException w:name="List Table 4 Accent 6" w:uiPriority="49"/>
-    <w:lsdException w:name="List Table 5 Dark Accent 6" w:uiPriority="50"/>
-    <w:lsdException w:name="List Table 6 Colorful Accent 6" w:uiPriority="51"/>
-    <w:lsdException w:name="List Table 7 Colorful Accent 6" w:uiPriority="52"/>
+  <w:latentStyles w:defLockedState="0" w:defUIPriority="99" w:defSemiHidden="1" w:defUnhideWhenUsed="1" w:defQFormat="0" w:count="267">
+    <w:lsdException w:name="Normal" w:semiHidden="0" w:uiPriority="0" w:unhideWhenUsed="0" w:qFormat="1"/>
+    <w:lsdException w:name="heading 1" w:semiHidden="0" w:uiPriority="9" w:unhideWhenUsed="0" w:qFormat="1"/>
+    <w:lsdException w:name="heading 2" w:uiPriority="9" w:qFormat="1"/>
+    <w:lsdException w:name="heading 3" w:uiPriority="9" w:qFormat="1"/>
+    <w:lsdException w:name="heading 4" w:uiPriority="9" w:qFormat="1"/>
+    <w:lsdException w:name="heading 5" w:uiPriority="9" w:qFormat="1"/>
+    <w:lsdException w:name="heading 6" w:uiPriority="9" w:qFormat="1"/>
+    <w:lsdException w:name="heading 7" w:uiPriority="9" w:qFormat="1"/>
+    <w:lsdException w:name="heading 8" w:uiPriority="9" w:qFormat="1"/>
+    <w:lsdException w:name="heading 9" w:uiPriority="9" w:qFormat="1"/>
+    <w:lsdException w:name="toc 1" w:uiPriority="39"/>
+    <w:lsdException w:name="toc 2" w:uiPriority="39"/>
+    <w:lsdException w:name="toc 3" w:uiPriority="39"/>
+    <w:lsdException w:name="toc 4" w:uiPriority="39"/>
+    <w:lsdException w:name="toc 5" w:uiPriority="39"/>
+    <w:lsdException w:name="toc 6" w:uiPriority="39"/>
+    <w:lsdException w:name="toc 7" w:uiPriority="39"/>
+    <w:lsdException w:name="toc 8" w:uiPriority="39"/>
+    <w:lsdException w:name="toc 9" w:uiPriority="39"/>
+    <w:lsdException w:name="caption" w:uiPriority="35" w:qFormat="1"/>
+    <w:lsdException w:name="Title" w:semiHidden="0" w:uiPriority="10" w:unhideWhenUsed="0" w:qFormat="1"/>
+    <w:lsdException w:name="Default Paragraph Font" w:uiPriority="1"/>
+    <w:lsdException w:name="Subtitle" w:semiHidden="0" w:uiPriority="11" w:unhideWhenUsed="0" w:qFormat="1"/>
+    <w:lsdException w:name="Strong" w:semiHidden="0" w:uiPriority="22" w:unhideWhenUsed="0" w:qFormat="1"/>
+    <w:lsdException w:name="Emphasis" w:semiHidden="0" w:uiPriority="20" w:unhideWhenUsed="0" w:qFormat="1"/>
+    <w:lsdException w:name="Table Grid" w:semiHidden="0" w:uiPriority="39" w:unhideWhenUsed="0"/>
+    <w:lsdException w:name="Placeholder Text" w:unhideWhenUsed="0"/>
+    <w:lsdException w:name="No Spacing" w:semiHidden="0" w:uiPriority="1" w:unhideWhenUsed="0" w:qFormat="1"/>
+    <w:lsdException w:name="Light Shading" w:semiHidden="0" w:uiPriority="60" w:unhideWhenUsed="0"/>
+    <w:lsdException w:name="Light List" w:semiHidden="0" w:uiPriority="61" w:unhideWhenUsed="0"/>
+    <w:lsdException w:name="Light Grid" w:semiHidden="0" w:uiPriority="62" w:unhideWhenUsed="0"/>
+    <w:lsdException w:name="Medium Shading 1" w:semiHidden="0" w:uiPriority="63" w:unhideWhenUsed="0"/>
+    <w:lsdException w:name="Medium Shading 2" w:semiHidden="0" w:uiPriority="64" w:unhideWhenUsed="0"/>
+    <w:lsdException w:name="Medium List 1" w:semiHidden="0" w:uiPriority="65" w:unhideWhenUsed="0"/>
+    <w:lsdException w:name="Medium List 2" w:semiHidden="0" w:uiPriority="66" w:unhideWhenUsed="0"/>
+    <w:lsdException w:name="Medium Grid 1" w:semiHidden="0" w:uiPriority="67" w:unhideWhenUsed="0"/>
+    <w:lsdException w:name="Medium Grid 2" w:semiHidden="0" w:uiPriority="68" w:unhideWhenUsed="0"/>
+    <w:lsdException w:name="Medium Grid 3" w:semiHidden="0" w:uiPriority="69" w:unhideWhenUsed="0"/>
+    <w:lsdException w:name="Dark List" w:semiHidden="0" w:uiPriority="70" w:unhideWhenUsed="0"/>
+    <w:lsdException w:name="Colorful Shading" w:semiHidden="0" w:uiPriority="71" w:unhideWhenUsed="0"/>
+    <w:lsdException w:name="Colorful List" w:semiHidden="0" w:uiPriority="72" w:unhideWhenUsed="0"/>
+    <w:lsdException w:name="Colorful Grid" w:semiHidden="0" w:uiPriority="73" w:unhideWhenUsed="0"/>
+    <w:lsdException w:name="Light Shading Accent 1" w:semiHidden="0" w:uiPriority="60" w:unhideWhenUsed="0"/>
+    <w:lsdException w:name="Light List Accent 1" w:semiHidden="0" w:uiPriority="61" w:unhideWhenUsed="0"/>
+    <w:lsdException w:name="Light Grid Accent 1" w:semiHidden="0" w:uiPriority="62" w:unhideWhenUsed="0"/>
+    <w:lsdException w:name="Medium Shading 1 Accent 1" w:semiHidden="0" w:uiPriority="63" w:unhideWhenUsed="0"/>
+    <w:lsdException w:name="Medium Shading 2 Accent 1" w:semiHidden="0" w:uiPriority="64" w:unhideWhenUsed="0"/>
+    <w:lsdException w:name="Medium List 1 Accent 1" w:semiHidden="0" w:uiPriority="65" w:unhideWhenUsed="0"/>
+    <w:lsdException w:name="Revision" w:unhideWhenUsed="0"/>
+    <w:lsdException w:name="List Paragraph" w:semiHidden="0" w:uiPriority="34" w:unhideWhenUsed="0" w:qFormat="1"/>
+    <w:lsdException w:name="Quote" w:semiHidden="0" w:uiPriority="29" w:unhideWhenUsed="0" w:qFormat="1"/>
+    <w:lsdException w:name="Intense Quote" w:semiHidden="0" w:uiPriority="30" w:unhideWhenUsed="0" w:qFormat="1"/>
+    <w:lsdException w:name="Medium List 2 Accent 1" w:semiHidden="0" w:uiPriority="66" w:unhideWhenUsed="0"/>
+    <w:lsdException w:name="Medium Grid 1 Accent 1" w:semiHidden="0" w:uiPriority="67" w:unhideWhenUsed="0"/>
+    <w:lsdException w:name="Medium Grid 2 Accent 1" w:semiHidden="0" w:uiPriority="68" w:unhideWhenUsed="0"/>
+    <w:lsdException w:name="Medium Grid 3 Accent 1" w:semiHidden="0" w:uiPriority="69" w:unhideWhenUsed="0"/>
+    <w:lsdException w:name="Dark List Accent 1" w:semiHidden="0" w:uiPriority="70" w:unhideWhenUsed="0"/>
+    <w:lsdException w:name="Colorful Shading Accent 1" w:semiHidden="0" w:uiPriority="71" w:unhideWhenUsed="0"/>
+    <w:lsdException w:name="Colorful List Accent 1" w:semiHidden="0" w:uiPriority="72" w:unhideWhenUsed="0"/>
+    <w:lsdException w:name="Colorful Grid Accent 1" w:semiHidden="0" w:uiPriority="73" w:unhideWhenUsed="0"/>
+    <w:lsdException w:name="Light Shading Accent 2" w:semiHidden="0" w:uiPriority="60" w:unhideWhenUsed="0"/>
+    <w:lsdException w:name="Light List Accent 2" w:semiHidden="0" w:uiPriority="61" w:unhideWhenUsed="0"/>
+    <w:lsdException w:name="Light Grid Accent 2" w:semiHidden="0" w:uiPriority="62" w:unhideWhenUsed="0"/>
+    <w:lsdException w:name="Medium Shading 1 Accent 2" w:semiHidden="0" w:uiPriority="63" w:unhideWhenUsed="0"/>
+    <w:lsdException w:name="Medium Shading 2 Accent 2" w:semiHidden="0" w:uiPriority="64" w:unhideWhenUsed="0"/>
+    <w:lsdException w:name="Medium List 1 Accent 2" w:semiHidden="0" w:uiPriority="65" w:unhideWhenUsed="0"/>
+    <w:lsdException w:name="Medium List 2 Accent 2" w:semiHidden="0" w:uiPriority="66" w:unhideWhenUsed="0"/>
+    <w:lsdException w:name="Medium Grid 1 Accent 2" w:semiHidden="0" w:uiPriority="67" w:unhideWhenUsed="0"/>
+    <w:lsdException w:name="Medium Grid 2 Accent 2" w:semiHidden="0" w:uiPriority="68" w:unhideWhenUsed="0"/>
+    <w:lsdException w:name="Medium Grid 3 Accent 2" w:semiHidden="0" w:uiPriority="69" w:unhideWhenUsed="0"/>
+    <w:lsdException w:name="Dark List Accent 2" w:semiHidden="0" w:uiPriority="70" w:unhideWhenUsed="0"/>
+    <w:lsdException w:name="Colorful Shading Accent 2" w:semiHidden="0" w:uiPriority="71" w:unhideWhenUsed="0"/>
+    <w:lsdException w:name="Colorful List Accent 2" w:semiHidden="0" w:uiPriority="72" w:unhideWhenUsed="0"/>
+    <w:lsdException w:name="Colorful Grid Accent 2" w:semiHidden="0" w:uiPriority="73" w:unhideWhenUsed="0"/>
+    <w:lsdException w:name="Light Shading Accent 3" w:semiHidden="0" w:uiPriority="60" w:unhideWhenUsed="0"/>
+    <w:lsdException w:name="Light List Accent 3" w:semiHidden="0" w:uiPriority="61" w:unhideWhenUsed="0"/>
+    <w:lsdException w:name="Light Grid Accent 3" w:semiHidden="0" w:uiPriority="62" w:unhideWhenUsed="0"/>
+    <w:lsdException w:name="Medium Shading 1 Accent 3" w:semiHidden="0" w:uiPriority="63" w:unhideWhenUsed="0"/>
+    <w:lsdException w:name="Medium Shading 2 Accent 3" w:semiHidden="0" w:uiPriority="64" w:unhideWhenUsed="0"/>
+    <w:lsdException w:name="Medium List 1 Accent 3" w:semiHidden="0" w:uiPriority="65" w:unhideWhenUsed="0"/>
+    <w:lsdException w:name="Medium List 2 Accent 3" w:semiHidden="0" w:uiPriority="66" w:unhideWhenUsed="0"/>
+    <w:lsdException w:name="Medium Grid 1 Accent 3" w:semiHidden="0" w:uiPriority="67" w:unhideWhenUsed="0"/>
+    <w:lsdException w:name="Medium Grid 2 Accent 3" w:semiHidden="0" w:uiPriority="68" w:unhideWhenUsed="0"/>
+    <w:lsdException w:name="Medium Grid 3 Accent 3" w:semiHidden="0" w:uiPriority="69" w:unhideWhenUsed="0"/>
+    <w:lsdException w:name="Dark List Accent 3" w:semiHidden="0" w:uiPriority="70" w:unhideWhenUsed="0"/>
+    <w:lsdException w:name="Colorful Shading Accent 3" w:semiHidden="0" w:uiPriority="71" w:unhideWhenUsed="0"/>
+    <w:lsdException w:name="Colorful List Accent 3" w:semiHidden="0" w:uiPriority="72" w:unhideWhenUsed="0"/>
+    <w:lsdException w:name="Colorful Grid Accent 3" w:semiHidden="0" w:uiPriority="73" w:unhideWhenUsed="0"/>
+    <w:lsdException w:name="Light Shading Accent 4" w:semiHidden="0" w:uiPriority="60" w:unhideWhenUsed="0"/>
+    <w:lsdException w:name="Light List Accent 4" w:semiHidden="0" w:uiPriority="61" w:unhideWhenUsed="0"/>
+    <w:lsdException w:name="Light Grid Accent 4" w:semiHidden="0" w:uiPriority="62" w:unhideWhenUsed="0"/>
+    <w:lsdException w:name="Medium Shading 1 Accent 4" w:semiHidden="0" w:uiPriority="63" w:unhideWhenUsed="0"/>
+    <w:lsdException w:name="Medium Shading 2 Accent 4" w:semiHidden="0" w:uiPriority="64" w:unhideWhenUsed="0"/>
+    <w:lsdException w:name="Medium List 1 Accent 4" w:semiHidden="0" w:uiPriority="65" w:unhideWhenUsed="0"/>
+    <w:lsdException w:name="Medium List 2 Accent 4" w:semiHidden="0" w:uiPriority="66" w:unhideWhenUsed="0"/>
+    <w:lsdException w:name="Medium Grid 1 Accent 4" w:semiHidden="0" w:uiPriority="67" w:unhideWhenUsed="0"/>
+    <w:lsdException w:name="Medium Grid 2 Accent 4" w:semiHidden="0" w:uiPriority="68" w:unhideWhenUsed="0"/>
+    <w:lsdException w:name="Medium Grid 3 Accent 4" w:semiHidden="0" w:uiPriority="69" w:unhideWhenUsed="0"/>
+    <w:lsdException w:name="Dark List Accent 4" w:semiHidden="0" w:uiPriority="70" w:unhideWhenUsed="0"/>
+    <w:lsdException w:name="Colorful Shading Accent 4" w:semiHidden="0" w:uiPriority="71" w:unhideWhenUsed="0"/>
+    <w:lsdException w:name="Colorful List Accent 4" w:semiHidden="0" w:uiPriority="72" w:unhideWhenUsed="0"/>
+    <w:lsdException w:name="Colorful Grid Accent 4" w:semiHidden="0" w:uiPriority="73" w:unhideWhenUsed="0"/>
+    <w:lsdException w:name="Light Shading Accent 5" w:semiHidden="0" w:uiPriority="60" w:unhideWhenUsed="0"/>
+    <w:lsdException w:name="Light List Accent 5" w:semiHidden="0" w:uiPriority="61" w:unhideWhenUsed="0"/>
+    <w:lsdException w:name="Light Grid Accent 5" w:semiHidden="0" w:uiPriority="62" w:unhideWhenUsed="0"/>
+    <w:lsdException w:name="Medium Shading 1 Accent 5" w:semiHidden="0" w:uiPriority="63" w:unhideWhenUsed="0"/>
+    <w:lsdException w:name="Medium Shading 2 Accent 5" w:semiHidden="0" w:uiPriority="64" w:unhideWhenUsed="0"/>
+    <w:lsdException w:name="Medium List 1 Accent 5" w:semiHidden="0" w:uiPriority="65" w:unhideWhenUsed="0"/>
+    <w:lsdException w:name="Medium List 2 Accent 5" w:semiHidden="0" w:uiPriority="66" w:unhideWhenUsed="0"/>
+    <w:lsdException w:name="Medium Grid 1 Accent 5" w:semiHidden="0" w:uiPriority="67" w:unhideWhenUsed="0"/>
+    <w:lsdException w:name="Medium Grid 2 Accent 5" w:semiHidden="0" w:uiPriority="68" w:unhideWhenUsed="0"/>
+    <w:lsdException w:name="Medium Grid 3 Accent 5" w:semiHidden="0" w:uiPriority="69" w:unhideWhenUsed="0"/>
+    <w:lsdException w:name="Dark List Accent 5" w:semiHidden="0" w:uiPriority="70" w:unhideWhenUsed="0"/>
+    <w:lsdException w:name="Colorful Shading Accent 5" w:semiHidden="0" w:uiPriority="71" w:unhideWhenUsed="0"/>
+    <w:lsdException w:name="Colorful List Accent 5" w:semiHidden="0" w:uiPriority="72" w:unhideWhenUsed="0"/>
+    <w:lsdException w:name="Colorful Grid Accent 5" w:semiHidden="0" w:uiPriority="73" w:unhideWhenUsed="0"/>
+    <w:lsdException w:name="Light Shading Accent 6" w:semiHidden="0" w:uiPriority="60" w:unhideWhenUsed="0"/>
+    <w:lsdException w:name="Light List Accent 6" w:semiHidden="0" w:uiPriority="61" w:unhideWhenUsed="0"/>
+    <w:lsdException w:name="Light Grid Accent 6" w:semiHidden="0" w:uiPriority="62" w:unhideWhenUsed="0"/>
+    <w:lsdException w:name="Medium Shading 1 Accent 6" w:semiHidden="0" w:uiPriority="63" w:unhideWhenUsed="0"/>
+    <w:lsdException w:name="Medium Shading 2 Accent 6" w:semiHidden="0" w:uiPriority="64" w:unhideWhenUsed="0"/>
+    <w:lsdException w:name="Medium List 1 Accent 6" w:semiHidden="0" w:uiPriority="65" w:unhideWhenUsed="0"/>
+    <w:lsdException w:name="Medium List 2 Accent 6" w:semiHidden="0" w:uiPriority="66" w:unhideWhenUsed="0"/>
+    <w:lsdException w:name="Medium Grid 1 Accent 6" w:semiHidden="0" w:uiPriority="67" w:unhideWhenUsed="0"/>
+    <w:lsdException w:name="Medium Grid 2 Accent 6" w:semiHidden="0" w:uiPriority="68" w:unhideWhenUsed="0"/>
+    <w:lsdException w:name="Medium Grid 3 Accent 6" w:semiHidden="0" w:uiPriority="69" w:unhideWhenUsed="0"/>
+    <w:lsdException w:name="Dark List Accent 6" w:semiHidden="0" w:uiPriority="70" w:unhideWhenUsed="0"/>
+    <w:lsdException w:name="Colorful Shading Accent 6" w:semiHidden="0" w:uiPriority="71" w:unhideWhenUsed="0"/>
+    <w:lsdException w:name="Colorful List Accent 6" w:semiHidden="0" w:uiPriority="72" w:unhideWhenUsed="0"/>
+    <w:lsdException w:name="Colorful Grid Accent 6" w:semiHidden="0" w:uiPriority="73" w:unhideWhenUsed="0"/>
+    <w:lsdException w:name="Subtle Emphasis" w:semiHidden="0" w:uiPriority="19" w:unhideWhenUsed="0" w:qFormat="1"/>
+    <w:lsdException w:name="Intense Emphasis" w:semiHidden="0" w:uiPriority="21" w:unhideWhenUsed="0" w:qFormat="1"/>
+    <w:lsdException w:name="Subtle Reference" w:semiHidden="0" w:uiPriority="31" w:unhideWhenUsed="0" w:qFormat="1"/>
+    <w:lsdException w:name="Intense Reference" w:semiHidden="0" w:uiPriority="32" w:unhideWhenUsed="0" w:qFormat="1"/>
+    <w:lsdException w:name="Book Title" w:semiHidden="0" w:uiPriority="33" w:unhideWhenUsed="0" w:qFormat="1"/>
+    <w:lsdException w:name="Bibliography" w:uiPriority="37"/>
+    <w:lsdException w:name="TOC Heading" w:uiPriority="39" w:qFormat="1"/>
   </w:latentStyles>
   <w:style w:type="paragraph" w:default="1" w:styleId="Normal">
     <w:name w:val="Normal"/>
@@ -2234,6 +2340,380 @@
     <w:link w:val="Footer"/>
     <w:uiPriority w:val="99"/>
     <w:rsid w:val="00B06755"/>
+  </w:style>
+  <w:style w:type="paragraph" w:styleId="BalloonText">
+    <w:name w:val="Balloon Text"/>
+    <w:basedOn w:val="Normal"/>
+    <w:link w:val="BalloonTextChar"/>
+    <w:uiPriority w:val="99"/>
+    <w:semiHidden/>
+    <w:unhideWhenUsed/>
+    <w:rsid w:val="007A70F7"/>
+    <w:pPr>
+      <w:spacing w:after="0" w:line="240" w:lineRule="auto"/>
+    </w:pPr>
+    <w:rPr>
+      <w:rFonts w:ascii="Tahoma" w:hAnsi="Tahoma" w:cs="Tahoma"/>
+      <w:sz w:val="16"/>
+      <w:szCs w:val="16"/>
+    </w:rPr>
+  </w:style>
+  <w:style w:type="character" w:customStyle="1" w:styleId="BalloonTextChar">
+    <w:name w:val="Balloon Text Char"/>
+    <w:basedOn w:val="DefaultParagraphFont"/>
+    <w:link w:val="BalloonText"/>
+    <w:uiPriority w:val="99"/>
+    <w:semiHidden/>
+    <w:rsid w:val="007A70F7"/>
+    <w:rPr>
+      <w:rFonts w:ascii="Tahoma" w:hAnsi="Tahoma" w:cs="Tahoma"/>
+      <w:sz w:val="16"/>
+      <w:szCs w:val="16"/>
+    </w:rPr>
+  </w:style>
+</w:styles>
+</file>
+
+<file path=word/stylesWithEffects.xml><?xml version="1.0" encoding="utf-8"?>
+<w:styles xmlns:wpc="http://schemas.microsoft.com/office/word/2010/wordprocessingCanvas" xmlns:mc="http://schemas.openxmlformats.org/markup-compatibility/2006" xmlns:o="urn:schemas-microsoft-com:office:office" xmlns:r="http://schemas.openxmlformats.org/officeDocument/2006/relationships" xmlns:m="http://schemas.openxmlformats.org/officeDocument/2006/math" xmlns:v="urn:schemas-microsoft-com:vml" xmlns:wp14="http://schemas.microsoft.com/office/word/2010/wordprocessingDrawing" xmlns:wp="http://schemas.openxmlformats.org/drawingml/2006/wordprocessingDrawing" xmlns:w10="urn:schemas-microsoft-com:office:word" xmlns:w="http://schemas.openxmlformats.org/wordprocessingml/2006/main" xmlns:w14="http://schemas.microsoft.com/office/word/2010/wordml" xmlns:wpg="http://schemas.microsoft.com/office/word/2010/wordprocessingGroup" xmlns:wpi="http://schemas.microsoft.com/office/word/2010/wordprocessingInk" xmlns:wne="http://schemas.microsoft.com/office/word/2006/wordml" xmlns:wps="http://schemas.microsoft.com/office/word/2010/wordprocessingShape" mc:Ignorable="w14 wp14">
+  <w:docDefaults>
+    <w:rPrDefault>
+      <w:rPr>
+        <w:rFonts w:asciiTheme="minorHAnsi" w:eastAsiaTheme="minorHAnsi" w:hAnsiTheme="minorHAnsi" w:cstheme="minorBidi"/>
+        <w:sz w:val="22"/>
+        <w:szCs w:val="22"/>
+        <w:lang w:val="en-ZA" w:eastAsia="en-US" w:bidi="ar-SA"/>
+      </w:rPr>
+    </w:rPrDefault>
+    <w:pPrDefault>
+      <w:pPr>
+        <w:spacing w:after="160" w:line="259" w:lineRule="auto"/>
+      </w:pPr>
+    </w:pPrDefault>
+  </w:docDefaults>
+  <w:latentStyles w:defLockedState="0" w:defUIPriority="99" w:defSemiHidden="1" w:defUnhideWhenUsed="1" w:defQFormat="0" w:count="267">
+    <w:lsdException w:name="Normal" w:semiHidden="0" w:uiPriority="0" w:unhideWhenUsed="0" w:qFormat="1"/>
+    <w:lsdException w:name="heading 1" w:semiHidden="0" w:uiPriority="9" w:unhideWhenUsed="0" w:qFormat="1"/>
+    <w:lsdException w:name="heading 2" w:uiPriority="9" w:qFormat="1"/>
+    <w:lsdException w:name="heading 3" w:uiPriority="9" w:qFormat="1"/>
+    <w:lsdException w:name="heading 4" w:uiPriority="9" w:qFormat="1"/>
+    <w:lsdException w:name="heading 5" w:uiPriority="9" w:qFormat="1"/>
+    <w:lsdException w:name="heading 6" w:uiPriority="9" w:qFormat="1"/>
+    <w:lsdException w:name="heading 7" w:uiPriority="9" w:qFormat="1"/>
+    <w:lsdException w:name="heading 8" w:uiPriority="9" w:qFormat="1"/>
+    <w:lsdException w:name="heading 9" w:uiPriority="9" w:qFormat="1"/>
+    <w:lsdException w:name="toc 1" w:uiPriority="39"/>
+    <w:lsdException w:name="toc 2" w:uiPriority="39"/>
+    <w:lsdException w:name="toc 3" w:uiPriority="39"/>
+    <w:lsdException w:name="toc 4" w:uiPriority="39"/>
+    <w:lsdException w:name="toc 5" w:uiPriority="39"/>
+    <w:lsdException w:name="toc 6" w:uiPriority="39"/>
+    <w:lsdException w:name="toc 7" w:uiPriority="39"/>
+    <w:lsdException w:name="toc 8" w:uiPriority="39"/>
+    <w:lsdException w:name="toc 9" w:uiPriority="39"/>
+    <w:lsdException w:name="caption" w:uiPriority="35" w:qFormat="1"/>
+    <w:lsdException w:name="Title" w:semiHidden="0" w:uiPriority="10" w:unhideWhenUsed="0" w:qFormat="1"/>
+    <w:lsdException w:name="Default Paragraph Font" w:uiPriority="1"/>
+    <w:lsdException w:name="Subtitle" w:semiHidden="0" w:uiPriority="11" w:unhideWhenUsed="0" w:qFormat="1"/>
+    <w:lsdException w:name="Strong" w:semiHidden="0" w:uiPriority="22" w:unhideWhenUsed="0" w:qFormat="1"/>
+    <w:lsdException w:name="Emphasis" w:semiHidden="0" w:uiPriority="20" w:unhideWhenUsed="0" w:qFormat="1"/>
+    <w:lsdException w:name="Table Grid" w:semiHidden="0" w:uiPriority="39" w:unhideWhenUsed="0"/>
+    <w:lsdException w:name="Placeholder Text" w:unhideWhenUsed="0"/>
+    <w:lsdException w:name="No Spacing" w:semiHidden="0" w:uiPriority="1" w:unhideWhenUsed="0" w:qFormat="1"/>
+    <w:lsdException w:name="Light Shading" w:semiHidden="0" w:uiPriority="60" w:unhideWhenUsed="0"/>
+    <w:lsdException w:name="Light List" w:semiHidden="0" w:uiPriority="61" w:unhideWhenUsed="0"/>
+    <w:lsdException w:name="Light Grid" w:semiHidden="0" w:uiPriority="62" w:unhideWhenUsed="0"/>
+    <w:lsdException w:name="Medium Shading 1" w:semiHidden="0" w:uiPriority="63" w:unhideWhenUsed="0"/>
+    <w:lsdException w:name="Medium Shading 2" w:semiHidden="0" w:uiPriority="64" w:unhideWhenUsed="0"/>
+    <w:lsdException w:name="Medium List 1" w:semiHidden="0" w:uiPriority="65" w:unhideWhenUsed="0"/>
+    <w:lsdException w:name="Medium List 2" w:semiHidden="0" w:uiPriority="66" w:unhideWhenUsed="0"/>
+    <w:lsdException w:name="Medium Grid 1" w:semiHidden="0" w:uiPriority="67" w:unhideWhenUsed="0"/>
+    <w:lsdException w:name="Medium Grid 2" w:semiHidden="0" w:uiPriority="68" w:unhideWhenUsed="0"/>
+    <w:lsdException w:name="Medium Grid 3" w:semiHidden="0" w:uiPriority="69" w:unhideWhenUsed="0"/>
+    <w:lsdException w:name="Dark List" w:semiHidden="0" w:uiPriority="70" w:unhideWhenUsed="0"/>
+    <w:lsdException w:name="Colorful Shading" w:semiHidden="0" w:uiPriority="71" w:unhideWhenUsed="0"/>
+    <w:lsdException w:name="Colorful List" w:semiHidden="0" w:uiPriority="72" w:unhideWhenUsed="0"/>
+    <w:lsdException w:name="Colorful Grid" w:semiHidden="0" w:uiPriority="73" w:unhideWhenUsed="0"/>
+    <w:lsdException w:name="Light Shading Accent 1" w:semiHidden="0" w:uiPriority="60" w:unhideWhenUsed="0"/>
+    <w:lsdException w:name="Light List Accent 1" w:semiHidden="0" w:uiPriority="61" w:unhideWhenUsed="0"/>
+    <w:lsdException w:name="Light Grid Accent 1" w:semiHidden="0" w:uiPriority="62" w:unhideWhenUsed="0"/>
+    <w:lsdException w:name="Medium Shading 1 Accent 1" w:semiHidden="0" w:uiPriority="63" w:unhideWhenUsed="0"/>
+    <w:lsdException w:name="Medium Shading 2 Accent 1" w:semiHidden="0" w:uiPriority="64" w:unhideWhenUsed="0"/>
+    <w:lsdException w:name="Medium List 1 Accent 1" w:semiHidden="0" w:uiPriority="65" w:unhideWhenUsed="0"/>
+    <w:lsdException w:name="Revision" w:unhideWhenUsed="0"/>
+    <w:lsdException w:name="List Paragraph" w:semiHidden="0" w:uiPriority="34" w:unhideWhenUsed="0" w:qFormat="1"/>
+    <w:lsdException w:name="Quote" w:semiHidden="0" w:uiPriority="29" w:unhideWhenUsed="0" w:qFormat="1"/>
+    <w:lsdException w:name="Intense Quote" w:semiHidden="0" w:uiPriority="30" w:unhideWhenUsed="0" w:qFormat="1"/>
+    <w:lsdException w:name="Medium List 2 Accent 1" w:semiHidden="0" w:uiPriority="66" w:unhideWhenUsed="0"/>
+    <w:lsdException w:name="Medium Grid 1 Accent 1" w:semiHidden="0" w:uiPriority="67" w:unhideWhenUsed="0"/>
+    <w:lsdException w:name="Medium Grid 2 Accent 1" w:semiHidden="0" w:uiPriority="68" w:unhideWhenUsed="0"/>
+    <w:lsdException w:name="Medium Grid 3 Accent 1" w:semiHidden="0" w:uiPriority="69" w:unhideWhenUsed="0"/>
+    <w:lsdException w:name="Dark List Accent 1" w:semiHidden="0" w:uiPriority="70" w:unhideWhenUsed="0"/>
+    <w:lsdException w:name="Colorful Shading Accent 1" w:semiHidden="0" w:uiPriority="71" w:unhideWhenUsed="0"/>
+    <w:lsdException w:name="Colorful List Accent 1" w:semiHidden="0" w:uiPriority="72" w:unhideWhenUsed="0"/>
+    <w:lsdException w:name="Colorful Grid Accent 1" w:semiHidden="0" w:uiPriority="73" w:unhideWhenUsed="0"/>
+    <w:lsdException w:name="Light Shading Accent 2" w:semiHidden="0" w:uiPriority="60" w:unhideWhenUsed="0"/>
+    <w:lsdException w:name="Light List Accent 2" w:semiHidden="0" w:uiPriority="61" w:unhideWhenUsed="0"/>
+    <w:lsdException w:name="Light Grid Accent 2" w:semiHidden="0" w:uiPriority="62" w:unhideWhenUsed="0"/>
+    <w:lsdException w:name="Medium Shading 1 Accent 2" w:semiHidden="0" w:uiPriority="63" w:unhideWhenUsed="0"/>
+    <w:lsdException w:name="Medium Shading 2 Accent 2" w:semiHidden="0" w:uiPriority="64" w:unhideWhenUsed="0"/>
+    <w:lsdException w:name="Medium List 1 Accent 2" w:semiHidden="0" w:uiPriority="65" w:unhideWhenUsed="0"/>
+    <w:lsdException w:name="Medium List 2 Accent 2" w:semiHidden="0" w:uiPriority="66" w:unhideWhenUsed="0"/>
+    <w:lsdException w:name="Medium Grid 1 Accent 2" w:semiHidden="0" w:uiPriority="67" w:unhideWhenUsed="0"/>
+    <w:lsdException w:name="Medium Grid 2 Accent 2" w:semiHidden="0" w:uiPriority="68" w:unhideWhenUsed="0"/>
+    <w:lsdException w:name="Medium Grid 3 Accent 2" w:semiHidden="0" w:uiPriority="69" w:unhideWhenUsed="0"/>
+    <w:lsdException w:name="Dark List Accent 2" w:semiHidden="0" w:uiPriority="70" w:unhideWhenUsed="0"/>
+    <w:lsdException w:name="Colorful Shading Accent 2" w:semiHidden="0" w:uiPriority="71" w:unhideWhenUsed="0"/>
+    <w:lsdException w:name="Colorful List Accent 2" w:semiHidden="0" w:uiPriority="72" w:unhideWhenUsed="0"/>
+    <w:lsdException w:name="Colorful Grid Accent 2" w:semiHidden="0" w:uiPriority="73" w:unhideWhenUsed="0"/>
+    <w:lsdException w:name="Light Shading Accent 3" w:semiHidden="0" w:uiPriority="60" w:unhideWhenUsed="0"/>
+    <w:lsdException w:name="Light List Accent 3" w:semiHidden="0" w:uiPriority="61" w:unhideWhenUsed="0"/>
+    <w:lsdException w:name="Light Grid Accent 3" w:semiHidden="0" w:uiPriority="62" w:unhideWhenUsed="0"/>
+    <w:lsdException w:name="Medium Shading 1 Accent 3" w:semiHidden="0" w:uiPriority="63" w:unhideWhenUsed="0"/>
+    <w:lsdException w:name="Medium Shading 2 Accent 3" w:semiHidden="0" w:uiPriority="64" w:unhideWhenUsed="0"/>
+    <w:lsdException w:name="Medium List 1 Accent 3" w:semiHidden="0" w:uiPriority="65" w:unhideWhenUsed="0"/>
+    <w:lsdException w:name="Medium List 2 Accent 3" w:semiHidden="0" w:uiPriority="66" w:unhideWhenUsed="0"/>
+    <w:lsdException w:name="Medium Grid 1 Accent 3" w:semiHidden="0" w:uiPriority="67" w:unhideWhenUsed="0"/>
+    <w:lsdException w:name="Medium Grid 2 Accent 3" w:semiHidden="0" w:uiPriority="68" w:unhideWhenUsed="0"/>
+    <w:lsdException w:name="Medium Grid 3 Accent 3" w:semiHidden="0" w:uiPriority="69" w:unhideWhenUsed="0"/>
+    <w:lsdException w:name="Dark List Accent 3" w:semiHidden="0" w:uiPriority="70" w:unhideWhenUsed="0"/>
+    <w:lsdException w:name="Colorful Shading Accent 3" w:semiHidden="0" w:uiPriority="71" w:unhideWhenUsed="0"/>
+    <w:lsdException w:name="Colorful List Accent 3" w:semiHidden="0" w:uiPriority="72" w:unhideWhenUsed="0"/>
+    <w:lsdException w:name="Colorful Grid Accent 3" w:semiHidden="0" w:uiPriority="73" w:unhideWhenUsed="0"/>
+    <w:lsdException w:name="Light Shading Accent 4" w:semiHidden="0" w:uiPriority="60" w:unhideWhenUsed="0"/>
+    <w:lsdException w:name="Light List Accent 4" w:semiHidden="0" w:uiPriority="61" w:unhideWhenUsed="0"/>
+    <w:lsdException w:name="Light Grid Accent 4" w:semiHidden="0" w:uiPriority="62" w:unhideWhenUsed="0"/>
+    <w:lsdException w:name="Medium Shading 1 Accent 4" w:semiHidden="0" w:uiPriority="63" w:unhideWhenUsed="0"/>
+    <w:lsdException w:name="Medium Shading 2 Accent 4" w:semiHidden="0" w:uiPriority="64" w:unhideWhenUsed="0"/>
+    <w:lsdException w:name="Medium List 1 Accent 4" w:semiHidden="0" w:uiPriority="65" w:unhideWhenUsed="0"/>
+    <w:lsdException w:name="Medium List 2 Accent 4" w:semiHidden="0" w:uiPriority="66" w:unhideWhenUsed="0"/>
+    <w:lsdException w:name="Medium Grid 1 Accent 4" w:semiHidden="0" w:uiPriority="67" w:unhideWhenUsed="0"/>
+    <w:lsdException w:name="Medium Grid 2 Accent 4" w:semiHidden="0" w:uiPriority="68" w:unhideWhenUsed="0"/>
+    <w:lsdException w:name="Medium Grid 3 Accent 4" w:semiHidden="0" w:uiPriority="69" w:unhideWhenUsed="0"/>
+    <w:lsdException w:name="Dark List Accent 4" w:semiHidden="0" w:uiPriority="70" w:unhideWhenUsed="0"/>
+    <w:lsdException w:name="Colorful Shading Accent 4" w:semiHidden="0" w:uiPriority="71" w:unhideWhenUsed="0"/>
+    <w:lsdException w:name="Colorful List Accent 4" w:semiHidden="0" w:uiPriority="72" w:unhideWhenUsed="0"/>
+    <w:lsdException w:name="Colorful Grid Accent 4" w:semiHidden="0" w:uiPriority="73" w:unhideWhenUsed="0"/>
+    <w:lsdException w:name="Light Shading Accent 5" w:semiHidden="0" w:uiPriority="60" w:unhideWhenUsed="0"/>
+    <w:lsdException w:name="Light List Accent 5" w:semiHidden="0" w:uiPriority="61" w:unhideWhenUsed="0"/>
+    <w:lsdException w:name="Light Grid Accent 5" w:semiHidden="0" w:uiPriority="62" w:unhideWhenUsed="0"/>
+    <w:lsdException w:name="Medium Shading 1 Accent 5" w:semiHidden="0" w:uiPriority="63" w:unhideWhenUsed="0"/>
+    <w:lsdException w:name="Medium Shading 2 Accent 5" w:semiHidden="0" w:uiPriority="64" w:unhideWhenUsed="0"/>
+    <w:lsdException w:name="Medium List 1 Accent 5" w:semiHidden="0" w:uiPriority="65" w:unhideWhenUsed="0"/>
+    <w:lsdException w:name="Medium List 2 Accent 5" w:semiHidden="0" w:uiPriority="66" w:unhideWhenUsed="0"/>
+    <w:lsdException w:name="Medium Grid 1 Accent 5" w:semiHidden="0" w:uiPriority="67" w:unhideWhenUsed="0"/>
+    <w:lsdException w:name="Medium Grid 2 Accent 5" w:semiHidden="0" w:uiPriority="68" w:unhideWhenUsed="0"/>
+    <w:lsdException w:name="Medium Grid 3 Accent 5" w:semiHidden="0" w:uiPriority="69" w:unhideWhenUsed="0"/>
+    <w:lsdException w:name="Dark List Accent 5" w:semiHidden="0" w:uiPriority="70" w:unhideWhenUsed="0"/>
+    <w:lsdException w:name="Colorful Shading Accent 5" w:semiHidden="0" w:uiPriority="71" w:unhideWhenUsed="0"/>
+    <w:lsdException w:name="Colorful List Accent 5" w:semiHidden="0" w:uiPriority="72" w:unhideWhenUsed="0"/>
+    <w:lsdException w:name="Colorful Grid Accent 5" w:semiHidden="0" w:uiPriority="73" w:unhideWhenUsed="0"/>
+    <w:lsdException w:name="Light Shading Accent 6" w:semiHidden="0" w:uiPriority="60" w:unhideWhenUsed="0"/>
+    <w:lsdException w:name="Light List Accent 6" w:semiHidden="0" w:uiPriority="61" w:unhideWhenUsed="0"/>
+    <w:lsdException w:name="Light Grid Accent 6" w:semiHidden="0" w:uiPriority="62" w:unhideWhenUsed="0"/>
+    <w:lsdException w:name="Medium Shading 1 Accent 6" w:semiHidden="0" w:uiPriority="63" w:unhideWhenUsed="0"/>
+    <w:lsdException w:name="Medium Shading 2 Accent 6" w:semiHidden="0" w:uiPriority="64" w:unhideWhenUsed="0"/>
+    <w:lsdException w:name="Medium List 1 Accent 6" w:semiHidden="0" w:uiPriority="65" w:unhideWhenUsed="0"/>
+    <w:lsdException w:name="Medium List 2 Accent 6" w:semiHidden="0" w:uiPriority="66" w:unhideWhenUsed="0"/>
+    <w:lsdException w:name="Medium Grid 1 Accent 6" w:semiHidden="0" w:uiPriority="67" w:unhideWhenUsed="0"/>
+    <w:lsdException w:name="Medium Grid 2 Accent 6" w:semiHidden="0" w:uiPriority="68" w:unhideWhenUsed="0"/>
+    <w:lsdException w:name="Medium Grid 3 Accent 6" w:semiHidden="0" w:uiPriority="69" w:unhideWhenUsed="0"/>
+    <w:lsdException w:name="Dark List Accent 6" w:semiHidden="0" w:uiPriority="70" w:unhideWhenUsed="0"/>
+    <w:lsdException w:name="Colorful Shading Accent 6" w:semiHidden="0" w:uiPriority="71" w:unhideWhenUsed="0"/>
+    <w:lsdException w:name="Colorful List Accent 6" w:semiHidden="0" w:uiPriority="72" w:unhideWhenUsed="0"/>
+    <w:lsdException w:name="Colorful Grid Accent 6" w:semiHidden="0" w:uiPriority="73" w:unhideWhenUsed="0"/>
+    <w:lsdException w:name="Subtle Emphasis" w:semiHidden="0" w:uiPriority="19" w:unhideWhenUsed="0" w:qFormat="1"/>
+    <w:lsdException w:name="Intense Emphasis" w:semiHidden="0" w:uiPriority="21" w:unhideWhenUsed="0" w:qFormat="1"/>
+    <w:lsdException w:name="Subtle Reference" w:semiHidden="0" w:uiPriority="31" w:unhideWhenUsed="0" w:qFormat="1"/>
+    <w:lsdException w:name="Intense Reference" w:semiHidden="0" w:uiPriority="32" w:unhideWhenUsed="0" w:qFormat="1"/>
+    <w:lsdException w:name="Book Title" w:semiHidden="0" w:uiPriority="33" w:unhideWhenUsed="0" w:qFormat="1"/>
+    <w:lsdException w:name="Bibliography" w:uiPriority="37"/>
+    <w:lsdException w:name="TOC Heading" w:uiPriority="39" w:qFormat="1"/>
+  </w:latentStyles>
+  <w:style w:type="paragraph" w:default="1" w:styleId="Normal">
+    <w:name w:val="Normal"/>
+    <w:qFormat/>
+  </w:style>
+  <w:style w:type="paragraph" w:styleId="Heading1">
+    <w:name w:val="heading 1"/>
+    <w:basedOn w:val="Normal"/>
+    <w:next w:val="Normal"/>
+    <w:link w:val="Heading1Char"/>
+    <w:uiPriority w:val="9"/>
+    <w:qFormat/>
+    <w:rsid w:val="00C653C8"/>
+    <w:pPr>
+      <w:keepNext/>
+      <w:keepLines/>
+      <w:spacing w:before="240" w:after="0"/>
+      <w:outlineLvl w:val="0"/>
+    </w:pPr>
+    <w:rPr>
+      <w:rFonts w:asciiTheme="majorHAnsi" w:eastAsiaTheme="majorEastAsia" w:hAnsiTheme="majorHAnsi" w:cstheme="majorBidi"/>
+      <w:color w:val="2E74B5" w:themeColor="accent1" w:themeShade="BF"/>
+      <w:sz w:val="32"/>
+      <w:szCs w:val="32"/>
+    </w:rPr>
+  </w:style>
+  <w:style w:type="paragraph" w:styleId="Heading2">
+    <w:name w:val="heading 2"/>
+    <w:basedOn w:val="Normal"/>
+    <w:next w:val="Normal"/>
+    <w:link w:val="Heading2Char"/>
+    <w:uiPriority w:val="9"/>
+    <w:unhideWhenUsed/>
+    <w:qFormat/>
+    <w:rsid w:val="00C653C8"/>
+    <w:pPr>
+      <w:keepNext/>
+      <w:keepLines/>
+      <w:spacing w:before="40" w:after="0"/>
+      <w:outlineLvl w:val="1"/>
+    </w:pPr>
+    <w:rPr>
+      <w:rFonts w:asciiTheme="majorHAnsi" w:eastAsiaTheme="majorEastAsia" w:hAnsiTheme="majorHAnsi" w:cstheme="majorBidi"/>
+      <w:color w:val="2E74B5" w:themeColor="accent1" w:themeShade="BF"/>
+      <w:sz w:val="26"/>
+      <w:szCs w:val="26"/>
+    </w:rPr>
+  </w:style>
+  <w:style w:type="character" w:default="1" w:styleId="DefaultParagraphFont">
+    <w:name w:val="Default Paragraph Font"/>
+    <w:uiPriority w:val="1"/>
+    <w:semiHidden/>
+    <w:unhideWhenUsed/>
+  </w:style>
+  <w:style w:type="table" w:default="1" w:styleId="TableNormal">
+    <w:name w:val="Normal Table"/>
+    <w:uiPriority w:val="99"/>
+    <w:semiHidden/>
+    <w:unhideWhenUsed/>
+    <w:tblPr>
+      <w:tblInd w:w="0" w:type="dxa"/>
+      <w:tblCellMar>
+        <w:top w:w="0" w:type="dxa"/>
+        <w:left w:w="108" w:type="dxa"/>
+        <w:bottom w:w="0" w:type="dxa"/>
+        <w:right w:w="108" w:type="dxa"/>
+      </w:tblCellMar>
+    </w:tblPr>
+  </w:style>
+  <w:style w:type="numbering" w:default="1" w:styleId="NoList">
+    <w:name w:val="No List"/>
+    <w:uiPriority w:val="99"/>
+    <w:semiHidden/>
+    <w:unhideWhenUsed/>
+  </w:style>
+  <w:style w:type="paragraph" w:styleId="ListParagraph">
+    <w:name w:val="List Paragraph"/>
+    <w:basedOn w:val="Normal"/>
+    <w:uiPriority w:val="34"/>
+    <w:qFormat/>
+    <w:rsid w:val="00AB0E12"/>
+    <w:pPr>
+      <w:ind w:left="720"/>
+      <w:contextualSpacing/>
+    </w:pPr>
+  </w:style>
+  <w:style w:type="character" w:customStyle="1" w:styleId="Heading1Char">
+    <w:name w:val="Heading 1 Char"/>
+    <w:basedOn w:val="DefaultParagraphFont"/>
+    <w:link w:val="Heading1"/>
+    <w:uiPriority w:val="9"/>
+    <w:rsid w:val="00C653C8"/>
+    <w:rPr>
+      <w:rFonts w:asciiTheme="majorHAnsi" w:eastAsiaTheme="majorEastAsia" w:hAnsiTheme="majorHAnsi" w:cstheme="majorBidi"/>
+      <w:color w:val="2E74B5" w:themeColor="accent1" w:themeShade="BF"/>
+      <w:sz w:val="32"/>
+      <w:szCs w:val="32"/>
+    </w:rPr>
+  </w:style>
+  <w:style w:type="character" w:customStyle="1" w:styleId="Heading2Char">
+    <w:name w:val="Heading 2 Char"/>
+    <w:basedOn w:val="DefaultParagraphFont"/>
+    <w:link w:val="Heading2"/>
+    <w:uiPriority w:val="9"/>
+    <w:rsid w:val="00C653C8"/>
+    <w:rPr>
+      <w:rFonts w:asciiTheme="majorHAnsi" w:eastAsiaTheme="majorEastAsia" w:hAnsiTheme="majorHAnsi" w:cstheme="majorBidi"/>
+      <w:color w:val="2E74B5" w:themeColor="accent1" w:themeShade="BF"/>
+      <w:sz w:val="26"/>
+      <w:szCs w:val="26"/>
+    </w:rPr>
+  </w:style>
+  <w:style w:type="paragraph" w:styleId="Header">
+    <w:name w:val="header"/>
+    <w:basedOn w:val="Normal"/>
+    <w:link w:val="HeaderChar"/>
+    <w:uiPriority w:val="99"/>
+    <w:unhideWhenUsed/>
+    <w:rsid w:val="00B06755"/>
+    <w:pPr>
+      <w:tabs>
+        <w:tab w:val="center" w:pos="4680"/>
+        <w:tab w:val="right" w:pos="9360"/>
+      </w:tabs>
+      <w:spacing w:after="0" w:line="240" w:lineRule="auto"/>
+    </w:pPr>
+  </w:style>
+  <w:style w:type="character" w:customStyle="1" w:styleId="HeaderChar">
+    <w:name w:val="Header Char"/>
+    <w:basedOn w:val="DefaultParagraphFont"/>
+    <w:link w:val="Header"/>
+    <w:uiPriority w:val="99"/>
+    <w:rsid w:val="00B06755"/>
+  </w:style>
+  <w:style w:type="paragraph" w:styleId="Footer">
+    <w:name w:val="footer"/>
+    <w:basedOn w:val="Normal"/>
+    <w:link w:val="FooterChar"/>
+    <w:uiPriority w:val="99"/>
+    <w:unhideWhenUsed/>
+    <w:rsid w:val="00B06755"/>
+    <w:pPr>
+      <w:tabs>
+        <w:tab w:val="center" w:pos="4680"/>
+        <w:tab w:val="right" w:pos="9360"/>
+      </w:tabs>
+      <w:spacing w:after="0" w:line="240" w:lineRule="auto"/>
+    </w:pPr>
+  </w:style>
+  <w:style w:type="character" w:customStyle="1" w:styleId="FooterChar">
+    <w:name w:val="Footer Char"/>
+    <w:basedOn w:val="DefaultParagraphFont"/>
+    <w:link w:val="Footer"/>
+    <w:uiPriority w:val="99"/>
+    <w:rsid w:val="00B06755"/>
+  </w:style>
+  <w:style w:type="paragraph" w:styleId="BalloonText">
+    <w:name w:val="Balloon Text"/>
+    <w:basedOn w:val="Normal"/>
+    <w:link w:val="BalloonTextChar"/>
+    <w:uiPriority w:val="99"/>
+    <w:semiHidden/>
+    <w:unhideWhenUsed/>
+    <w:rsid w:val="007A70F7"/>
+    <w:pPr>
+      <w:spacing w:after="0" w:line="240" w:lineRule="auto"/>
+    </w:pPr>
+    <w:rPr>
+      <w:rFonts w:ascii="Tahoma" w:hAnsi="Tahoma" w:cs="Tahoma"/>
+      <w:sz w:val="16"/>
+      <w:szCs w:val="16"/>
+    </w:rPr>
+  </w:style>
+  <w:style w:type="character" w:customStyle="1" w:styleId="BalloonTextChar">
+    <w:name w:val="Balloon Text Char"/>
+    <w:basedOn w:val="DefaultParagraphFont"/>
+    <w:link w:val="BalloonText"/>
+    <w:uiPriority w:val="99"/>
+    <w:semiHidden/>
+    <w:rsid w:val="007A70F7"/>
+    <w:rPr>
+      <w:rFonts w:ascii="Tahoma" w:hAnsi="Tahoma" w:cs="Tahoma"/>
+      <w:sz w:val="16"/>
+      <w:szCs w:val="16"/>
+    </w:rPr>
   </w:style>
 </w:styles>
 </file>
@@ -2493,7 +2973,7 @@
   <a:extraClrSchemeLst/>
   <a:extLst>
     <a:ext uri="{05A4C25C-085E-4340-85A3-A5531E510DB2}">
-      <thm15:themeFamily xmlns:thm15="http://schemas.microsoft.com/office/thememl/2012/main" name="Office Theme" id="{62F939B6-93AF-4DB8-9C6B-D6C7DFDC589F}" vid="{4A3C46E8-61CC-4603-A589-7422A47A8E4A}"/>
+      <thm15:themeFamily xmlns:thm15="http://schemas.microsoft.com/office/thememl/2012/main" xmlns="" name="Office Theme" id="{62F939B6-93AF-4DB8-9C6B-D6C7DFDC589F}" vid="{4A3C46E8-61CC-4603-A589-7422A47A8E4A}"/>
     </a:ext>
   </a:extLst>
 </a:theme>
@@ -2504,7 +2984,7 @@
 </file>
 
 <file path=customXml/itemProps1.xml><?xml version="1.0" encoding="utf-8"?>
-<ds:datastoreItem xmlns:ds="http://schemas.openxmlformats.org/officeDocument/2006/customXml" ds:itemID="{B37B6C57-3193-49AF-A78D-AFFBA4BC45D6}">
+<ds:datastoreItem xmlns:ds="http://schemas.openxmlformats.org/officeDocument/2006/customXml" ds:itemID="{F740FB09-21FE-4D47-A4A7-CB6BB779B85E}">
   <ds:schemaRefs>
     <ds:schemaRef ds:uri="http://schemas.openxmlformats.org/officeDocument/2006/bibliography"/>
   </ds:schemaRefs>

</xml_diff>